<commit_message>
Implementation and Results remaining
</commit_message>
<xml_diff>
--- a/NFA Traversal Acceleration on FPGA.docx
+++ b/NFA Traversal Acceleration on FPGA.docx
@@ -212,7 +212,27 @@
           <w:sz w:val="20"/>
           <w:szCs w:val="20"/>
         </w:rPr>
-        <w:t xml:space="preserve"> In networking domain, Deep-packet inspection (DPI) is known as a technique that detects the patterns which might be malicious. In bio-informatics, the Reg-Ex </w:t>
+        <w:t xml:space="preserve"> In networking domain, Deep-packet inspection (DPI) is known as a technique that detects the patterns which might be malicious. In bio-informatics, the </w:t>
+      </w:r>
+      <w:proofErr w:type="spellStart"/>
+      <w:r>
+        <w:rPr>
+          <w:rFonts w:ascii="Linux Libertine" w:hAnsi="Linux Libertine" w:cs="Linux Libertine"/>
+          <w:b/>
+          <w:sz w:val="20"/>
+          <w:szCs w:val="20"/>
+        </w:rPr>
+        <w:t>Reg</w:t>
+      </w:r>
+      <w:proofErr w:type="spellEnd"/>
+      <w:r>
+        <w:rPr>
+          <w:rFonts w:ascii="Linux Libertine" w:hAnsi="Linux Libertine" w:cs="Linux Libertine"/>
+          <w:b/>
+          <w:sz w:val="20"/>
+          <w:szCs w:val="20"/>
+        </w:rPr>
+        <w:t xml:space="preserve">-Ex </w:t>
       </w:r>
       <w:r>
         <w:rPr>
@@ -1036,6 +1056,7 @@
         </w:rPr>
         <w:t xml:space="preserve"> be approached from its previous state(s) only. Breadth First Search or </w:t>
       </w:r>
+      <w:proofErr w:type="spellStart"/>
       <w:r>
         <w:rPr>
           <w:rFonts w:ascii="Linux Libertine" w:hAnsi="Linux Libertine" w:cs="Linux Libertine"/>
@@ -1045,6 +1066,7 @@
         </w:rPr>
         <w:t>bfs</w:t>
       </w:r>
+      <w:proofErr w:type="spellEnd"/>
       <w:r>
         <w:rPr>
           <w:rFonts w:ascii="Linux Libertine" w:hAnsi="Linux Libertine" w:cs="Linux Libertine"/>
@@ -2200,6 +2222,7 @@
                                 <w:szCs w:val="20"/>
                               </w:rPr>
                             </w:pPr>
+                            <w:proofErr w:type="gramStart"/>
                             <w:r>
                               <w:rPr>
                                 <w:b/>
@@ -2208,12 +2231,29 @@
                               </w:rPr>
                               <w:t>while</w:t>
                             </w:r>
-                            <w:r>
-                              <w:rPr>
-                                <w:sz w:val="20"/>
-                                <w:szCs w:val="20"/>
-                              </w:rPr>
-                              <w:t xml:space="preserve"> input_stream != NULL {</w:t>
+                            <w:proofErr w:type="gramEnd"/>
+                            <w:r>
+                              <w:rPr>
+                                <w:sz w:val="20"/>
+                                <w:szCs w:val="20"/>
+                              </w:rPr>
+                              <w:t xml:space="preserve"> </w:t>
+                            </w:r>
+                            <w:proofErr w:type="spellStart"/>
+                            <w:r>
+                              <w:rPr>
+                                <w:sz w:val="20"/>
+                                <w:szCs w:val="20"/>
+                              </w:rPr>
+                              <w:t>input_stream</w:t>
+                            </w:r>
+                            <w:proofErr w:type="spellEnd"/>
+                            <w:r>
+                              <w:rPr>
+                                <w:sz w:val="20"/>
+                                <w:szCs w:val="20"/>
+                              </w:rPr>
+                              <w:t xml:space="preserve"> != NULL {</w:t>
                             </w:r>
                           </w:p>
                           <w:p>
@@ -2231,13 +2271,25 @@
                               </w:rPr>
                               <w:t xml:space="preserve">    </w:t>
                             </w:r>
+                            <w:proofErr w:type="spellStart"/>
+                            <w:proofErr w:type="gramStart"/>
                             <w:r>
                               <w:rPr>
                                 <w:b/>
                                 <w:sz w:val="20"/>
                                 <w:szCs w:val="20"/>
                               </w:rPr>
-                              <w:t xml:space="preserve">for_each </w:t>
+                              <w:t>for_each</w:t>
+                            </w:r>
+                            <w:proofErr w:type="spellEnd"/>
+                            <w:proofErr w:type="gramEnd"/>
+                            <w:r>
+                              <w:rPr>
+                                <w:b/>
+                                <w:sz w:val="20"/>
+                                <w:szCs w:val="20"/>
+                              </w:rPr>
+                              <w:t xml:space="preserve"> </w:t>
                             </w:r>
                             <w:r>
                               <w:rPr>
@@ -2269,6 +2321,8 @@
                               </w:rPr>
                               <w:t xml:space="preserve">    </w:t>
                             </w:r>
+                            <w:proofErr w:type="spellStart"/>
+                            <w:proofErr w:type="gramStart"/>
                             <w:r>
                               <w:rPr>
                                 <w:b/>
@@ -2277,6 +2331,8 @@
                               </w:rPr>
                               <w:t>for_each</w:t>
                             </w:r>
+                            <w:proofErr w:type="spellEnd"/>
+                            <w:proofErr w:type="gramEnd"/>
                             <w:r>
                               <w:rPr>
                                 <w:sz w:val="20"/>
@@ -2321,6 +2377,7 @@
                               </w:rPr>
                               <w:t xml:space="preserve">      </w:t>
                             </w:r>
+                            <w:proofErr w:type="gramStart"/>
                             <w:r>
                               <w:rPr>
                                 <w:b/>
@@ -2329,13 +2386,23 @@
                               </w:rPr>
                               <w:t>if</w:t>
                             </w:r>
-                            <w:r>
-                              <w:rPr>
-                                <w:sz w:val="20"/>
-                                <w:szCs w:val="20"/>
-                              </w:rPr>
-                              <w:t xml:space="preserve"> transition == input_character</w:t>
-                            </w:r>
+                            <w:proofErr w:type="gramEnd"/>
+                            <w:r>
+                              <w:rPr>
+                                <w:sz w:val="20"/>
+                                <w:szCs w:val="20"/>
+                              </w:rPr>
+                              <w:t xml:space="preserve"> transition == </w:t>
+                            </w:r>
+                            <w:proofErr w:type="spellStart"/>
+                            <w:r>
+                              <w:rPr>
+                                <w:sz w:val="20"/>
+                                <w:szCs w:val="20"/>
+                              </w:rPr>
+                              <w:t>input_character</w:t>
+                            </w:r>
+                            <w:proofErr w:type="spellEnd"/>
                           </w:p>
                           <w:p>
                             <w:pPr>
@@ -2357,7 +2424,23 @@
                                 <w:sz w:val="20"/>
                                 <w:szCs w:val="20"/>
                               </w:rPr>
-                              <w:t xml:space="preserve">              add target state to set of</w:t>
+                              <w:t xml:space="preserve">              </w:t>
+                            </w:r>
+                            <w:proofErr w:type="gramStart"/>
+                            <w:r>
+                              <w:rPr>
+                                <w:sz w:val="20"/>
+                                <w:szCs w:val="20"/>
+                              </w:rPr>
+                              <w:t>add</w:t>
+                            </w:r>
+                            <w:proofErr w:type="gramEnd"/>
+                            <w:r>
+                              <w:rPr>
+                                <w:sz w:val="20"/>
+                                <w:szCs w:val="20"/>
+                              </w:rPr>
+                              <w:t xml:space="preserve"> target state to set of</w:t>
                             </w:r>
                             <w:r>
                               <w:rPr>
@@ -4026,7 +4109,23 @@
                                 <w:sz w:val="20"/>
                                 <w:szCs w:val="20"/>
                               </w:rPr>
-                              <w:t>NFA_state[0] = active;</w:t>
+                              <w:t>NFA_</w:t>
+                            </w:r>
+                            <w:proofErr w:type="gramStart"/>
+                            <w:r>
+                              <w:rPr>
+                                <w:sz w:val="20"/>
+                                <w:szCs w:val="20"/>
+                              </w:rPr>
+                              <w:t>state[</w:t>
+                            </w:r>
+                            <w:proofErr w:type="gramEnd"/>
+                            <w:r>
+                              <w:rPr>
+                                <w:sz w:val="20"/>
+                                <w:szCs w:val="20"/>
+                              </w:rPr>
+                              <w:t>0] = active;</w:t>
                             </w:r>
                           </w:p>
                           <w:p>
@@ -4037,12 +4136,21 @@
                                 <w:szCs w:val="20"/>
                               </w:rPr>
                             </w:pPr>
-                            <w:r>
-                              <w:rPr>
-                                <w:sz w:val="20"/>
-                                <w:szCs w:val="20"/>
-                              </w:rPr>
-                              <w:t>get first input character;</w:t>
+                            <w:proofErr w:type="gramStart"/>
+                            <w:r>
+                              <w:rPr>
+                                <w:sz w:val="20"/>
+                                <w:szCs w:val="20"/>
+                              </w:rPr>
+                              <w:t>get</w:t>
+                            </w:r>
+                            <w:proofErr w:type="gramEnd"/>
+                            <w:r>
+                              <w:rPr>
+                                <w:sz w:val="20"/>
+                                <w:szCs w:val="20"/>
+                              </w:rPr>
+                              <w:t xml:space="preserve"> first input character;</w:t>
                             </w:r>
                           </w:p>
                           <w:p>
@@ -4080,6 +4188,7 @@
                                 <w:szCs w:val="20"/>
                               </w:rPr>
                             </w:pPr>
+                            <w:proofErr w:type="gramStart"/>
                             <w:r>
                               <w:rPr>
                                 <w:b/>
@@ -4088,6 +4197,7 @@
                               </w:rPr>
                               <w:t>if</w:t>
                             </w:r>
+                            <w:proofErr w:type="gramEnd"/>
                             <w:r>
                               <w:rPr>
                                 <w:sz w:val="20"/>
@@ -4109,7 +4219,25 @@
                                 <w:sz w:val="20"/>
                                 <w:szCs w:val="20"/>
                               </w:rPr>
-                              <w:t xml:space="preserve">    Send rd_address to block memory for finding the no. of tx (transition) pairs for NFA_State;</w:t>
+                              <w:t xml:space="preserve">    Send rd_address to block memory for finding the no. of </w:t>
+                            </w:r>
+                            <w:proofErr w:type="spellStart"/>
+                            <w:proofErr w:type="gramStart"/>
+                            <w:r>
+                              <w:rPr>
+                                <w:sz w:val="20"/>
+                                <w:szCs w:val="20"/>
+                              </w:rPr>
+                              <w:t>tx</w:t>
+                            </w:r>
+                            <w:proofErr w:type="spellEnd"/>
+                            <w:proofErr w:type="gramEnd"/>
+                            <w:r>
+                              <w:rPr>
+                                <w:sz w:val="20"/>
+                                <w:szCs w:val="20"/>
+                              </w:rPr>
+                              <w:t xml:space="preserve"> (transition) pairs for NFA_State;</w:t>
                             </w:r>
                           </w:p>
                           <w:p>
@@ -4136,13 +4264,23 @@
                                 <w:szCs w:val="20"/>
                               </w:rPr>
                             </w:pPr>
+                            <w:proofErr w:type="gramStart"/>
                             <w:r>
                               <w:rPr>
                                 <w:b/>
                                 <w:sz w:val="20"/>
                                 <w:szCs w:val="20"/>
                               </w:rPr>
-                              <w:t>else if</w:t>
+                              <w:t>else</w:t>
+                            </w:r>
+                            <w:proofErr w:type="gramEnd"/>
+                            <w:r>
+                              <w:rPr>
+                                <w:b/>
+                                <w:sz w:val="20"/>
+                                <w:szCs w:val="20"/>
+                              </w:rPr>
+                              <w:t xml:space="preserve"> if</w:t>
                             </w:r>
                             <w:r>
                               <w:rPr>
@@ -4165,7 +4303,39 @@
                                 <w:sz w:val="20"/>
                                 <w:szCs w:val="20"/>
                               </w:rPr>
-                              <w:t xml:space="preserve">    calculate the total number of tx pairs;</w:t>
+                              <w:t xml:space="preserve">    </w:t>
+                            </w:r>
+                            <w:proofErr w:type="gramStart"/>
+                            <w:r>
+                              <w:rPr>
+                                <w:sz w:val="20"/>
+                                <w:szCs w:val="20"/>
+                              </w:rPr>
+                              <w:t>calculate</w:t>
+                            </w:r>
+                            <w:proofErr w:type="gramEnd"/>
+                            <w:r>
+                              <w:rPr>
+                                <w:sz w:val="20"/>
+                                <w:szCs w:val="20"/>
+                              </w:rPr>
+                              <w:t xml:space="preserve"> the total number of </w:t>
+                            </w:r>
+                            <w:proofErr w:type="spellStart"/>
+                            <w:r>
+                              <w:rPr>
+                                <w:sz w:val="20"/>
+                                <w:szCs w:val="20"/>
+                              </w:rPr>
+                              <w:t>tx</w:t>
+                            </w:r>
+                            <w:proofErr w:type="spellEnd"/>
+                            <w:r>
+                              <w:rPr>
+                                <w:sz w:val="20"/>
+                                <w:szCs w:val="20"/>
+                              </w:rPr>
+                              <w:t xml:space="preserve"> pairs;</w:t>
                             </w:r>
                           </w:p>
                           <w:p>
@@ -4192,13 +4362,23 @@
                                 <w:szCs w:val="20"/>
                               </w:rPr>
                             </w:pPr>
+                            <w:proofErr w:type="gramStart"/>
                             <w:r>
                               <w:rPr>
                                 <w:b/>
                                 <w:sz w:val="20"/>
                                 <w:szCs w:val="20"/>
                               </w:rPr>
-                              <w:t>else if</w:t>
+                              <w:t>else</w:t>
+                            </w:r>
+                            <w:proofErr w:type="gramEnd"/>
+                            <w:r>
+                              <w:rPr>
+                                <w:b/>
+                                <w:sz w:val="20"/>
+                                <w:szCs w:val="20"/>
+                              </w:rPr>
+                              <w:t xml:space="preserve"> if</w:t>
                             </w:r>
                             <w:r>
                               <w:rPr>
@@ -4229,14 +4409,40 @@
                                 <w:sz w:val="20"/>
                                 <w:szCs w:val="20"/>
                               </w:rPr>
-                              <w:t xml:space="preserve"> if</w:t>
-                            </w:r>
-                            <w:r>
-                              <w:rPr>
-                                <w:sz w:val="20"/>
-                                <w:szCs w:val="20"/>
-                              </w:rPr>
-                              <w:t xml:space="preserve"> total no. of txs pairs != 0 {</w:t>
+                              <w:t xml:space="preserve"> </w:t>
+                            </w:r>
+                            <w:proofErr w:type="gramStart"/>
+                            <w:r>
+                              <w:rPr>
+                                <w:b/>
+                                <w:sz w:val="20"/>
+                                <w:szCs w:val="20"/>
+                              </w:rPr>
+                              <w:t>if</w:t>
+                            </w:r>
+                            <w:proofErr w:type="gramEnd"/>
+                            <w:r>
+                              <w:rPr>
+                                <w:sz w:val="20"/>
+                                <w:szCs w:val="20"/>
+                              </w:rPr>
+                              <w:t xml:space="preserve"> total no. of </w:t>
+                            </w:r>
+                            <w:proofErr w:type="spellStart"/>
+                            <w:r>
+                              <w:rPr>
+                                <w:sz w:val="20"/>
+                                <w:szCs w:val="20"/>
+                              </w:rPr>
+                              <w:t>txs</w:t>
+                            </w:r>
+                            <w:proofErr w:type="spellEnd"/>
+                            <w:r>
+                              <w:rPr>
+                                <w:sz w:val="20"/>
+                                <w:szCs w:val="20"/>
+                              </w:rPr>
+                              <w:t xml:space="preserve"> pairs != 0 {</w:t>
                             </w:r>
                           </w:p>
                           <w:p>
@@ -4252,7 +4458,39 @@
                                 <w:sz w:val="20"/>
                                 <w:szCs w:val="20"/>
                               </w:rPr>
-                              <w:t xml:space="preserve">        get the txs pair;</w:t>
+                              <w:t xml:space="preserve">        </w:t>
+                            </w:r>
+                            <w:proofErr w:type="gramStart"/>
+                            <w:r>
+                              <w:rPr>
+                                <w:sz w:val="20"/>
+                                <w:szCs w:val="20"/>
+                              </w:rPr>
+                              <w:t>get</w:t>
+                            </w:r>
+                            <w:proofErr w:type="gramEnd"/>
+                            <w:r>
+                              <w:rPr>
+                                <w:sz w:val="20"/>
+                                <w:szCs w:val="20"/>
+                              </w:rPr>
+                              <w:t xml:space="preserve"> the </w:t>
+                            </w:r>
+                            <w:proofErr w:type="spellStart"/>
+                            <w:r>
+                              <w:rPr>
+                                <w:sz w:val="20"/>
+                                <w:szCs w:val="20"/>
+                              </w:rPr>
+                              <w:t>txs</w:t>
+                            </w:r>
+                            <w:proofErr w:type="spellEnd"/>
+                            <w:r>
+                              <w:rPr>
+                                <w:sz w:val="20"/>
+                                <w:szCs w:val="20"/>
+                              </w:rPr>
+                              <w:t xml:space="preserve"> pair;</w:t>
                             </w:r>
                           </w:p>
                           <w:p>
@@ -4268,7 +4506,39 @@
                                 <w:sz w:val="20"/>
                                 <w:szCs w:val="20"/>
                               </w:rPr>
-                              <w:t xml:space="preserve">        total no. of tx pairs-- ;</w:t>
+                              <w:t xml:space="preserve">        </w:t>
+                            </w:r>
+                            <w:proofErr w:type="gramStart"/>
+                            <w:r>
+                              <w:rPr>
+                                <w:sz w:val="20"/>
+                                <w:szCs w:val="20"/>
+                              </w:rPr>
+                              <w:t>total</w:t>
+                            </w:r>
+                            <w:proofErr w:type="gramEnd"/>
+                            <w:r>
+                              <w:rPr>
+                                <w:sz w:val="20"/>
+                                <w:szCs w:val="20"/>
+                              </w:rPr>
+                              <w:t xml:space="preserve"> no. of </w:t>
+                            </w:r>
+                            <w:proofErr w:type="spellStart"/>
+                            <w:r>
+                              <w:rPr>
+                                <w:sz w:val="20"/>
+                                <w:szCs w:val="20"/>
+                              </w:rPr>
+                              <w:t>tx</w:t>
+                            </w:r>
+                            <w:proofErr w:type="spellEnd"/>
+                            <w:r>
+                              <w:rPr>
+                                <w:sz w:val="20"/>
+                                <w:szCs w:val="20"/>
+                              </w:rPr>
+                              <w:t xml:space="preserve"> pairs-- ;</w:t>
                             </w:r>
                           </w:p>
                           <w:p>
@@ -4286,6 +4556,7 @@
                               </w:rPr>
                               <w:t xml:space="preserve">        </w:t>
                             </w:r>
+                            <w:proofErr w:type="gramStart"/>
                             <w:r>
                               <w:rPr>
                                 <w:b/>
@@ -4294,13 +4565,23 @@
                               </w:rPr>
                               <w:t>if</w:t>
                             </w:r>
-                            <w:r>
-                              <w:rPr>
-                                <w:sz w:val="20"/>
-                                <w:szCs w:val="20"/>
-                              </w:rPr>
-                              <w:t xml:space="preserve"> input character == tx</w:t>
-                            </w:r>
+                            <w:proofErr w:type="gramEnd"/>
+                            <w:r>
+                              <w:rPr>
+                                <w:sz w:val="20"/>
+                                <w:szCs w:val="20"/>
+                              </w:rPr>
+                              <w:t xml:space="preserve"> input character == </w:t>
+                            </w:r>
+                            <w:proofErr w:type="spellStart"/>
+                            <w:r>
+                              <w:rPr>
+                                <w:sz w:val="20"/>
+                                <w:szCs w:val="20"/>
+                              </w:rPr>
+                              <w:t>tx</w:t>
+                            </w:r>
+                            <w:proofErr w:type="spellEnd"/>
                           </w:p>
                           <w:p>
                             <w:pPr>
@@ -4315,7 +4596,23 @@
                                 <w:sz w:val="20"/>
                                 <w:szCs w:val="20"/>
                               </w:rPr>
-                              <w:t xml:space="preserve">            activate target state;</w:t>
+                              <w:t xml:space="preserve">            </w:t>
+                            </w:r>
+                            <w:proofErr w:type="gramStart"/>
+                            <w:r>
+                              <w:rPr>
+                                <w:sz w:val="20"/>
+                                <w:szCs w:val="20"/>
+                              </w:rPr>
+                              <w:t>activate</w:t>
+                            </w:r>
+                            <w:proofErr w:type="gramEnd"/>
+                            <w:r>
+                              <w:rPr>
+                                <w:sz w:val="20"/>
+                                <w:szCs w:val="20"/>
+                              </w:rPr>
+                              <w:t xml:space="preserve"> target state;</w:t>
                             </w:r>
                           </w:p>
                           <w:p>
@@ -4334,6 +4631,7 @@
                               </w:rPr>
                               <w:t xml:space="preserve">    </w:t>
                             </w:r>
+                            <w:proofErr w:type="gramStart"/>
                             <w:r>
                               <w:rPr>
                                 <w:b/>
@@ -4342,6 +4640,7 @@
                               </w:rPr>
                               <w:t>else</w:t>
                             </w:r>
+                            <w:proofErr w:type="gramEnd"/>
                           </w:p>
                           <w:p>
                             <w:pPr>
@@ -4367,13 +4666,23 @@
                                 <w:szCs w:val="20"/>
                               </w:rPr>
                             </w:pPr>
+                            <w:proofErr w:type="gramStart"/>
                             <w:r>
                               <w:rPr>
                                 <w:b/>
                                 <w:sz w:val="20"/>
                                 <w:szCs w:val="20"/>
                               </w:rPr>
-                              <w:t>else if</w:t>
+                              <w:t>else</w:t>
+                            </w:r>
+                            <w:proofErr w:type="gramEnd"/>
+                            <w:r>
+                              <w:rPr>
+                                <w:b/>
+                                <w:sz w:val="20"/>
+                                <w:szCs w:val="20"/>
+                              </w:rPr>
+                              <w:t xml:space="preserve"> if</w:t>
                             </w:r>
                             <w:r>
                               <w:rPr>
@@ -4398,6 +4707,7 @@
                               </w:rPr>
                               <w:t xml:space="preserve">    </w:t>
                             </w:r>
+                            <w:proofErr w:type="gramStart"/>
                             <w:r>
                               <w:rPr>
                                 <w:b/>
@@ -4406,6 +4716,7 @@
                               </w:rPr>
                               <w:t>if</w:t>
                             </w:r>
+                            <w:proofErr w:type="gramEnd"/>
                             <w:r>
                               <w:rPr>
                                 <w:sz w:val="20"/>
@@ -4427,7 +4738,23 @@
                                 <w:sz w:val="20"/>
                                 <w:szCs w:val="20"/>
                               </w:rPr>
-                              <w:t xml:space="preserve">        get a new input character;</w:t>
+                              <w:t xml:space="preserve">        </w:t>
+                            </w:r>
+                            <w:proofErr w:type="gramStart"/>
+                            <w:r>
+                              <w:rPr>
+                                <w:sz w:val="20"/>
+                                <w:szCs w:val="20"/>
+                              </w:rPr>
+                              <w:t>get</w:t>
+                            </w:r>
+                            <w:proofErr w:type="gramEnd"/>
+                            <w:r>
+                              <w:rPr>
+                                <w:sz w:val="20"/>
+                                <w:szCs w:val="20"/>
+                              </w:rPr>
+                              <w:t xml:space="preserve"> a new input character;</w:t>
                             </w:r>
                           </w:p>
                           <w:p>
@@ -4446,6 +4773,7 @@
                               </w:rPr>
                               <w:t xml:space="preserve">    </w:t>
                             </w:r>
+                            <w:proofErr w:type="gramStart"/>
                             <w:r>
                               <w:rPr>
                                 <w:b/>
@@ -4454,6 +4782,7 @@
                               </w:rPr>
                               <w:t>else</w:t>
                             </w:r>
+                            <w:proofErr w:type="gramEnd"/>
                           </w:p>
                           <w:p>
                             <w:pPr>
@@ -4468,7 +4797,23 @@
                                 <w:sz w:val="20"/>
                                 <w:szCs w:val="20"/>
                               </w:rPr>
-                              <w:t xml:space="preserve">        go to next NFA_state;</w:t>
+                              <w:t xml:space="preserve">        </w:t>
+                            </w:r>
+                            <w:proofErr w:type="gramStart"/>
+                            <w:r>
+                              <w:rPr>
+                                <w:sz w:val="20"/>
+                                <w:szCs w:val="20"/>
+                              </w:rPr>
+                              <w:t>go</w:t>
+                            </w:r>
+                            <w:proofErr w:type="gramEnd"/>
+                            <w:r>
+                              <w:rPr>
+                                <w:sz w:val="20"/>
+                                <w:szCs w:val="20"/>
+                              </w:rPr>
+                              <w:t xml:space="preserve"> to next NFA_state;</w:t>
                             </w:r>
                           </w:p>
                           <w:p>
@@ -5745,7 +6090,23 @@
                                 <w:sz w:val="20"/>
                                 <w:szCs w:val="20"/>
                               </w:rPr>
-                              <w:t>NFA_state[0] = active;</w:t>
+                              <w:t>NFA_</w:t>
+                            </w:r>
+                            <w:proofErr w:type="gramStart"/>
+                            <w:r>
+                              <w:rPr>
+                                <w:sz w:val="20"/>
+                                <w:szCs w:val="20"/>
+                              </w:rPr>
+                              <w:t>state[</w:t>
+                            </w:r>
+                            <w:proofErr w:type="gramEnd"/>
+                            <w:r>
+                              <w:rPr>
+                                <w:sz w:val="20"/>
+                                <w:szCs w:val="20"/>
+                              </w:rPr>
+                              <w:t>0] = active;</w:t>
                             </w:r>
                           </w:p>
                           <w:p>
@@ -5756,12 +6117,21 @@
                                 <w:szCs w:val="20"/>
                               </w:rPr>
                             </w:pPr>
-                            <w:r>
-                              <w:rPr>
-                                <w:sz w:val="20"/>
-                                <w:szCs w:val="20"/>
-                              </w:rPr>
-                              <w:t>get first input character;</w:t>
+                            <w:proofErr w:type="gramStart"/>
+                            <w:r>
+                              <w:rPr>
+                                <w:sz w:val="20"/>
+                                <w:szCs w:val="20"/>
+                              </w:rPr>
+                              <w:t>get</w:t>
+                            </w:r>
+                            <w:proofErr w:type="gramEnd"/>
+                            <w:r>
+                              <w:rPr>
+                                <w:sz w:val="20"/>
+                                <w:szCs w:val="20"/>
+                              </w:rPr>
+                              <w:t xml:space="preserve"> first input character;</w:t>
                             </w:r>
                           </w:p>
                           <w:p>
@@ -5790,6 +6160,7 @@
                                 <w:szCs w:val="20"/>
                               </w:rPr>
                             </w:pPr>
+                            <w:proofErr w:type="gramStart"/>
                             <w:r>
                               <w:rPr>
                                 <w:b/>
@@ -5798,6 +6169,7 @@
                               </w:rPr>
                               <w:t>if</w:t>
                             </w:r>
+                            <w:proofErr w:type="gramEnd"/>
                             <w:r>
                               <w:rPr>
                                 <w:sz w:val="20"/>
@@ -5854,7 +6226,25 @@
                                 <w:sz w:val="20"/>
                                 <w:szCs w:val="20"/>
                               </w:rPr>
-                              <w:t xml:space="preserve"> tx (transition) pairs for NFA_s</w:t>
+                              <w:t xml:space="preserve"> </w:t>
+                            </w:r>
+                            <w:proofErr w:type="spellStart"/>
+                            <w:proofErr w:type="gramStart"/>
+                            <w:r>
+                              <w:rPr>
+                                <w:sz w:val="20"/>
+                                <w:szCs w:val="20"/>
+                              </w:rPr>
+                              <w:t>tx</w:t>
+                            </w:r>
+                            <w:proofErr w:type="spellEnd"/>
+                            <w:proofErr w:type="gramEnd"/>
+                            <w:r>
+                              <w:rPr>
+                                <w:sz w:val="20"/>
+                                <w:szCs w:val="20"/>
+                              </w:rPr>
+                              <w:t xml:space="preserve"> (transition) pairs for NFA_s</w:t>
                             </w:r>
                             <w:r>
                               <w:rPr>
@@ -5898,13 +6288,23 @@
                                 <w:szCs w:val="20"/>
                               </w:rPr>
                             </w:pPr>
+                            <w:proofErr w:type="gramStart"/>
                             <w:r>
                               <w:rPr>
                                 <w:b/>
                                 <w:sz w:val="20"/>
                                 <w:szCs w:val="20"/>
                               </w:rPr>
-                              <w:t>else if</w:t>
+                              <w:t>else</w:t>
+                            </w:r>
+                            <w:proofErr w:type="gramEnd"/>
+                            <w:r>
+                              <w:rPr>
+                                <w:b/>
+                                <w:sz w:val="20"/>
+                                <w:szCs w:val="20"/>
+                              </w:rPr>
+                              <w:t xml:space="preserve"> if</w:t>
                             </w:r>
                             <w:r>
                               <w:rPr>
@@ -5929,6 +6329,7 @@
                               </w:rPr>
                               <w:t xml:space="preserve">    </w:t>
                             </w:r>
+                            <w:proofErr w:type="gramStart"/>
                             <w:r>
                               <w:rPr>
                                 <w:b/>
@@ -5937,6 +6338,7 @@
                               </w:rPr>
                               <w:t>if</w:t>
                             </w:r>
+                            <w:proofErr w:type="gramEnd"/>
                             <w:r>
                               <w:rPr>
                                 <w:sz w:val="20"/>
@@ -5979,7 +6381,23 @@
                                 <w:sz w:val="20"/>
                                 <w:szCs w:val="20"/>
                               </w:rPr>
-                              <w:t xml:space="preserve">        fetch the next block</w:t>
+                              <w:t xml:space="preserve">        </w:t>
+                            </w:r>
+                            <w:proofErr w:type="gramStart"/>
+                            <w:r>
+                              <w:rPr>
+                                <w:sz w:val="20"/>
+                                <w:szCs w:val="20"/>
+                              </w:rPr>
+                              <w:t>fetch</w:t>
+                            </w:r>
+                            <w:proofErr w:type="gramEnd"/>
+                            <w:r>
+                              <w:rPr>
+                                <w:sz w:val="20"/>
+                                <w:szCs w:val="20"/>
+                              </w:rPr>
+                              <w:t xml:space="preserve"> the next block</w:t>
                             </w:r>
                             <w:r>
                               <w:rPr>
@@ -6037,13 +6455,23 @@
                                 <w:szCs w:val="20"/>
                               </w:rPr>
                             </w:pPr>
+                            <w:proofErr w:type="gramStart"/>
                             <w:r>
                               <w:rPr>
                                 <w:b/>
                                 <w:sz w:val="20"/>
                                 <w:szCs w:val="20"/>
                               </w:rPr>
-                              <w:t>else if</w:t>
+                              <w:t>else</w:t>
+                            </w:r>
+                            <w:proofErr w:type="gramEnd"/>
+                            <w:r>
+                              <w:rPr>
+                                <w:b/>
+                                <w:sz w:val="20"/>
+                                <w:szCs w:val="20"/>
+                              </w:rPr>
+                              <w:t xml:space="preserve"> if</w:t>
                             </w:r>
                             <w:r>
                               <w:rPr>
@@ -6068,6 +6496,7 @@
                               </w:rPr>
                               <w:t xml:space="preserve">    </w:t>
                             </w:r>
+                            <w:proofErr w:type="gramStart"/>
                             <w:r>
                               <w:rPr>
                                 <w:b/>
@@ -6081,7 +6510,15 @@
                                 <w:sz w:val="20"/>
                                 <w:szCs w:val="20"/>
                               </w:rPr>
-                              <w:t>(block offset !=15 )</w:t>
+                              <w:t>(</w:t>
+                            </w:r>
+                            <w:proofErr w:type="gramEnd"/>
+                            <w:r>
+                              <w:rPr>
+                                <w:sz w:val="20"/>
+                                <w:szCs w:val="20"/>
+                              </w:rPr>
+                              <w:t>block offset !=15 )</w:t>
                             </w:r>
                           </w:p>
                           <w:p>
@@ -6097,7 +6534,23 @@
                                 <w:sz w:val="20"/>
                                 <w:szCs w:val="20"/>
                               </w:rPr>
-                              <w:t xml:space="preserve">        calculate the range and fetch the corresponding line</w:t>
+                              <w:t xml:space="preserve">        </w:t>
+                            </w:r>
+                            <w:proofErr w:type="gramStart"/>
+                            <w:r>
+                              <w:rPr>
+                                <w:sz w:val="20"/>
+                                <w:szCs w:val="20"/>
+                              </w:rPr>
+                              <w:t>calculate</w:t>
+                            </w:r>
+                            <w:proofErr w:type="gramEnd"/>
+                            <w:r>
+                              <w:rPr>
+                                <w:sz w:val="20"/>
+                                <w:szCs w:val="20"/>
+                              </w:rPr>
+                              <w:t xml:space="preserve"> the range and fetch the corresponding line</w:t>
                             </w:r>
                           </w:p>
                           <w:p>
@@ -6116,6 +6569,7 @@
                               </w:rPr>
                               <w:t xml:space="preserve">    </w:t>
                             </w:r>
+                            <w:proofErr w:type="gramStart"/>
                             <w:r>
                               <w:rPr>
                                 <w:b/>
@@ -6124,6 +6578,7 @@
                               </w:rPr>
                               <w:t>else</w:t>
                             </w:r>
+                            <w:proofErr w:type="gramEnd"/>
                           </w:p>
                           <w:p>
                             <w:pPr>
@@ -6141,12 +6596,21 @@
                               </w:rPr>
                               <w:t xml:space="preserve">        </w:t>
                             </w:r>
-                            <w:r>
-                              <w:rPr>
-                                <w:sz w:val="20"/>
-                                <w:szCs w:val="20"/>
-                              </w:rPr>
-                              <w:t>wait one cycle and then calculate the range</w:t>
+                            <w:proofErr w:type="gramStart"/>
+                            <w:r>
+                              <w:rPr>
+                                <w:sz w:val="20"/>
+                                <w:szCs w:val="20"/>
+                              </w:rPr>
+                              <w:t>wait</w:t>
+                            </w:r>
+                            <w:proofErr w:type="gramEnd"/>
+                            <w:r>
+                              <w:rPr>
+                                <w:sz w:val="20"/>
+                                <w:szCs w:val="20"/>
+                              </w:rPr>
+                              <w:t xml:space="preserve"> one cycle and then calculate the range</w:t>
                             </w:r>
                           </w:p>
                           <w:p>
@@ -6167,13 +6631,23 @@
                                 <w:szCs w:val="20"/>
                               </w:rPr>
                             </w:pPr>
+                            <w:proofErr w:type="gramStart"/>
                             <w:r>
                               <w:rPr>
                                 <w:b/>
                                 <w:sz w:val="20"/>
                                 <w:szCs w:val="20"/>
                               </w:rPr>
-                              <w:t>else if</w:t>
+                              <w:t>else</w:t>
+                            </w:r>
+                            <w:proofErr w:type="gramEnd"/>
+                            <w:r>
+                              <w:rPr>
+                                <w:b/>
+                                <w:sz w:val="20"/>
+                                <w:szCs w:val="20"/>
+                              </w:rPr>
+                              <w:t xml:space="preserve"> if</w:t>
                             </w:r>
                             <w:r>
                               <w:rPr>
@@ -6212,14 +6686,40 @@
                                 <w:sz w:val="20"/>
                                 <w:szCs w:val="20"/>
                               </w:rPr>
-                              <w:t xml:space="preserve"> if</w:t>
-                            </w:r>
-                            <w:r>
-                              <w:rPr>
-                                <w:sz w:val="20"/>
-                                <w:szCs w:val="20"/>
-                              </w:rPr>
-                              <w:t xml:space="preserve"> total no. of txs pairs != 0 {</w:t>
+                              <w:t xml:space="preserve"> </w:t>
+                            </w:r>
+                            <w:proofErr w:type="gramStart"/>
+                            <w:r>
+                              <w:rPr>
+                                <w:b/>
+                                <w:sz w:val="20"/>
+                                <w:szCs w:val="20"/>
+                              </w:rPr>
+                              <w:t>if</w:t>
+                            </w:r>
+                            <w:proofErr w:type="gramEnd"/>
+                            <w:r>
+                              <w:rPr>
+                                <w:sz w:val="20"/>
+                                <w:szCs w:val="20"/>
+                              </w:rPr>
+                              <w:t xml:space="preserve"> total no. of </w:t>
+                            </w:r>
+                            <w:proofErr w:type="spellStart"/>
+                            <w:r>
+                              <w:rPr>
+                                <w:sz w:val="20"/>
+                                <w:szCs w:val="20"/>
+                              </w:rPr>
+                              <w:t>txs</w:t>
+                            </w:r>
+                            <w:proofErr w:type="spellEnd"/>
+                            <w:r>
+                              <w:rPr>
+                                <w:sz w:val="20"/>
+                                <w:szCs w:val="20"/>
+                              </w:rPr>
+                              <w:t xml:space="preserve"> pairs != 0 {</w:t>
                             </w:r>
                           </w:p>
                           <w:p>
@@ -6235,7 +6735,39 @@
                                 <w:sz w:val="20"/>
                                 <w:szCs w:val="20"/>
                               </w:rPr>
-                              <w:t xml:space="preserve">        get the cache line which contains the first tx for the current NFA_state;</w:t>
+                              <w:t xml:space="preserve">        </w:t>
+                            </w:r>
+                            <w:proofErr w:type="gramStart"/>
+                            <w:r>
+                              <w:rPr>
+                                <w:sz w:val="20"/>
+                                <w:szCs w:val="20"/>
+                              </w:rPr>
+                              <w:t>get</w:t>
+                            </w:r>
+                            <w:proofErr w:type="gramEnd"/>
+                            <w:r>
+                              <w:rPr>
+                                <w:sz w:val="20"/>
+                                <w:szCs w:val="20"/>
+                              </w:rPr>
+                              <w:t xml:space="preserve"> the cache line which contains the first </w:t>
+                            </w:r>
+                            <w:proofErr w:type="spellStart"/>
+                            <w:r>
+                              <w:rPr>
+                                <w:sz w:val="20"/>
+                                <w:szCs w:val="20"/>
+                              </w:rPr>
+                              <w:t>tx</w:t>
+                            </w:r>
+                            <w:proofErr w:type="spellEnd"/>
+                            <w:r>
+                              <w:rPr>
+                                <w:sz w:val="20"/>
+                                <w:szCs w:val="20"/>
+                              </w:rPr>
+                              <w:t xml:space="preserve"> for the current NFA_state;</w:t>
                             </w:r>
                           </w:p>
                           <w:p>
@@ -6253,6 +6785,7 @@
                               </w:rPr>
                               <w:t xml:space="preserve">        </w:t>
                             </w:r>
+                            <w:proofErr w:type="gramStart"/>
                             <w:r>
                               <w:rPr>
                                 <w:b/>
@@ -6261,12 +6794,45 @@
                               </w:rPr>
                               <w:t>if</w:t>
                             </w:r>
-                            <w:r>
-                              <w:rPr>
-                                <w:sz w:val="20"/>
-                                <w:szCs w:val="20"/>
-                              </w:rPr>
-                              <w:t xml:space="preserve"> total txs &gt; total tx in cached block</w:t>
+                            <w:proofErr w:type="gramEnd"/>
+                            <w:r>
+                              <w:rPr>
+                                <w:sz w:val="20"/>
+                                <w:szCs w:val="20"/>
+                              </w:rPr>
+                              <w:t xml:space="preserve"> total </w:t>
+                            </w:r>
+                            <w:proofErr w:type="spellStart"/>
+                            <w:r>
+                              <w:rPr>
+                                <w:sz w:val="20"/>
+                                <w:szCs w:val="20"/>
+                              </w:rPr>
+                              <w:t>txs</w:t>
+                            </w:r>
+                            <w:proofErr w:type="spellEnd"/>
+                            <w:r>
+                              <w:rPr>
+                                <w:sz w:val="20"/>
+                                <w:szCs w:val="20"/>
+                              </w:rPr>
+                              <w:t xml:space="preserve"> &gt; total </w:t>
+                            </w:r>
+                            <w:proofErr w:type="spellStart"/>
+                            <w:r>
+                              <w:rPr>
+                                <w:sz w:val="20"/>
+                                <w:szCs w:val="20"/>
+                              </w:rPr>
+                              <w:t>tx</w:t>
+                            </w:r>
+                            <w:proofErr w:type="spellEnd"/>
+                            <w:r>
+                              <w:rPr>
+                                <w:sz w:val="20"/>
+                                <w:szCs w:val="20"/>
+                              </w:rPr>
+                              <w:t xml:space="preserve"> in cached block</w:t>
                             </w:r>
                           </w:p>
                           <w:p>
@@ -6282,7 +6848,71 @@
                                 <w:sz w:val="20"/>
                                 <w:szCs w:val="20"/>
                               </w:rPr>
-                              <w:t xml:space="preserve">            total txs = total txs – total tx in caches block;</w:t>
+                              <w:t xml:space="preserve">            </w:t>
+                            </w:r>
+                            <w:proofErr w:type="gramStart"/>
+                            <w:r>
+                              <w:rPr>
+                                <w:sz w:val="20"/>
+                                <w:szCs w:val="20"/>
+                              </w:rPr>
+                              <w:t>total</w:t>
+                            </w:r>
+                            <w:proofErr w:type="gramEnd"/>
+                            <w:r>
+                              <w:rPr>
+                                <w:sz w:val="20"/>
+                                <w:szCs w:val="20"/>
+                              </w:rPr>
+                              <w:t xml:space="preserve"> </w:t>
+                            </w:r>
+                            <w:proofErr w:type="spellStart"/>
+                            <w:r>
+                              <w:rPr>
+                                <w:sz w:val="20"/>
+                                <w:szCs w:val="20"/>
+                              </w:rPr>
+                              <w:t>txs</w:t>
+                            </w:r>
+                            <w:proofErr w:type="spellEnd"/>
+                            <w:r>
+                              <w:rPr>
+                                <w:sz w:val="20"/>
+                                <w:szCs w:val="20"/>
+                              </w:rPr>
+                              <w:t xml:space="preserve"> = total </w:t>
+                            </w:r>
+                            <w:proofErr w:type="spellStart"/>
+                            <w:r>
+                              <w:rPr>
+                                <w:sz w:val="20"/>
+                                <w:szCs w:val="20"/>
+                              </w:rPr>
+                              <w:t>txs</w:t>
+                            </w:r>
+                            <w:proofErr w:type="spellEnd"/>
+                            <w:r>
+                              <w:rPr>
+                                <w:sz w:val="20"/>
+                                <w:szCs w:val="20"/>
+                              </w:rPr>
+                              <w:t xml:space="preserve"> – total </w:t>
+                            </w:r>
+                            <w:proofErr w:type="spellStart"/>
+                            <w:r>
+                              <w:rPr>
+                                <w:sz w:val="20"/>
+                                <w:szCs w:val="20"/>
+                              </w:rPr>
+                              <w:t>tx</w:t>
+                            </w:r>
+                            <w:proofErr w:type="spellEnd"/>
+                            <w:r>
+                              <w:rPr>
+                                <w:sz w:val="20"/>
+                                <w:szCs w:val="20"/>
+                              </w:rPr>
+                              <w:t xml:space="preserve"> in caches block;</w:t>
                             </w:r>
                           </w:p>
                           <w:p>
@@ -6301,6 +6931,7 @@
                               </w:rPr>
                               <w:t xml:space="preserve">        </w:t>
                             </w:r>
+                            <w:proofErr w:type="gramStart"/>
                             <w:r>
                               <w:rPr>
                                 <w:b/>
@@ -6309,6 +6940,7 @@
                               </w:rPr>
                               <w:t>else</w:t>
                             </w:r>
+                            <w:proofErr w:type="gramEnd"/>
                           </w:p>
                           <w:p>
                             <w:pPr>
@@ -6323,8 +6955,33 @@
                                 <w:sz w:val="20"/>
                                 <w:szCs w:val="20"/>
                               </w:rPr>
-                              <w:t xml:space="preserve">            total txs</w:t>
-                            </w:r>
+                              <w:t xml:space="preserve">            </w:t>
+                            </w:r>
+                            <w:proofErr w:type="gramStart"/>
+                            <w:r>
+                              <w:rPr>
+                                <w:sz w:val="20"/>
+                                <w:szCs w:val="20"/>
+                              </w:rPr>
+                              <w:t>total</w:t>
+                            </w:r>
+                            <w:proofErr w:type="gramEnd"/>
+                            <w:r>
+                              <w:rPr>
+                                <w:sz w:val="20"/>
+                                <w:szCs w:val="20"/>
+                              </w:rPr>
+                              <w:t xml:space="preserve"> </w:t>
+                            </w:r>
+                            <w:proofErr w:type="spellStart"/>
+                            <w:r>
+                              <w:rPr>
+                                <w:sz w:val="20"/>
+                                <w:szCs w:val="20"/>
+                              </w:rPr>
+                              <w:t>txs</w:t>
+                            </w:r>
+                            <w:proofErr w:type="spellEnd"/>
                             <w:r>
                               <w:rPr>
                                 <w:sz w:val="20"/>
@@ -6364,6 +7021,7 @@
                               </w:rPr>
                               <w:t xml:space="preserve">        </w:t>
                             </w:r>
+                            <w:proofErr w:type="gramStart"/>
                             <w:r>
                               <w:rPr>
                                 <w:b/>
@@ -6372,12 +7030,29 @@
                               </w:rPr>
                               <w:t>if</w:t>
                             </w:r>
-                            <w:r>
-                              <w:rPr>
-                                <w:sz w:val="20"/>
-                                <w:szCs w:val="20"/>
-                              </w:rPr>
-                              <w:t xml:space="preserve"> (input character == txs of NFA_state in cached line)</w:t>
+                            <w:proofErr w:type="gramEnd"/>
+                            <w:r>
+                              <w:rPr>
+                                <w:sz w:val="20"/>
+                                <w:szCs w:val="20"/>
+                              </w:rPr>
+                              <w:t xml:space="preserve"> (input character == </w:t>
+                            </w:r>
+                            <w:proofErr w:type="spellStart"/>
+                            <w:r>
+                              <w:rPr>
+                                <w:sz w:val="20"/>
+                                <w:szCs w:val="20"/>
+                              </w:rPr>
+                              <w:t>txs</w:t>
+                            </w:r>
+                            <w:proofErr w:type="spellEnd"/>
+                            <w:r>
+                              <w:rPr>
+                                <w:sz w:val="20"/>
+                                <w:szCs w:val="20"/>
+                              </w:rPr>
+                              <w:t xml:space="preserve"> of NFA_state in cached line)</w:t>
                             </w:r>
                           </w:p>
                           <w:p>
@@ -6393,7 +7068,23 @@
                                 <w:sz w:val="20"/>
                                 <w:szCs w:val="20"/>
                               </w:rPr>
-                              <w:t xml:space="preserve">            activate target states of NFA_state in the cached line;</w:t>
+                              <w:t xml:space="preserve">            </w:t>
+                            </w:r>
+                            <w:proofErr w:type="gramStart"/>
+                            <w:r>
+                              <w:rPr>
+                                <w:sz w:val="20"/>
+                                <w:szCs w:val="20"/>
+                              </w:rPr>
+                              <w:t>activate</w:t>
+                            </w:r>
+                            <w:proofErr w:type="gramEnd"/>
+                            <w:r>
+                              <w:rPr>
+                                <w:sz w:val="20"/>
+                                <w:szCs w:val="20"/>
+                              </w:rPr>
+                              <w:t xml:space="preserve"> target states of NFA_state in the cached line;</w:t>
                             </w:r>
                           </w:p>
                           <w:p>
@@ -6427,6 +7118,7 @@
                               </w:rPr>
                               <w:t xml:space="preserve">    </w:t>
                             </w:r>
+                            <w:proofErr w:type="gramStart"/>
                             <w:r>
                               <w:rPr>
                                 <w:b/>
@@ -6435,6 +7127,7 @@
                               </w:rPr>
                               <w:t>else</w:t>
                             </w:r>
+                            <w:proofErr w:type="gramEnd"/>
                             <w:r>
                               <w:rPr>
                                 <w:sz w:val="20"/>
@@ -6451,13 +7144,23 @@
                                 <w:szCs w:val="20"/>
                               </w:rPr>
                             </w:pPr>
+                            <w:proofErr w:type="gramStart"/>
                             <w:r>
                               <w:rPr>
                                 <w:b/>
                                 <w:sz w:val="20"/>
                                 <w:szCs w:val="20"/>
                               </w:rPr>
-                              <w:t>else if</w:t>
+                              <w:t>else</w:t>
+                            </w:r>
+                            <w:proofErr w:type="gramEnd"/>
+                            <w:r>
+                              <w:rPr>
+                                <w:b/>
+                                <w:sz w:val="20"/>
+                                <w:szCs w:val="20"/>
+                              </w:rPr>
+                              <w:t xml:space="preserve"> if</w:t>
                             </w:r>
                             <w:r>
                               <w:rPr>
@@ -6482,6 +7185,7 @@
                               </w:rPr>
                               <w:t xml:space="preserve">    </w:t>
                             </w:r>
+                            <w:proofErr w:type="gramStart"/>
                             <w:r>
                               <w:rPr>
                                 <w:b/>
@@ -6490,6 +7194,7 @@
                               </w:rPr>
                               <w:t>if</w:t>
                             </w:r>
+                            <w:proofErr w:type="gramEnd"/>
                             <w:r>
                               <w:rPr>
                                 <w:sz w:val="20"/>
@@ -6511,7 +7216,23 @@
                                 <w:sz w:val="20"/>
                                 <w:szCs w:val="20"/>
                               </w:rPr>
-                              <w:t xml:space="preserve">        get a new input character;</w:t>
+                              <w:t xml:space="preserve">        </w:t>
+                            </w:r>
+                            <w:proofErr w:type="gramStart"/>
+                            <w:r>
+                              <w:rPr>
+                                <w:sz w:val="20"/>
+                                <w:szCs w:val="20"/>
+                              </w:rPr>
+                              <w:t>get</w:t>
+                            </w:r>
+                            <w:proofErr w:type="gramEnd"/>
+                            <w:r>
+                              <w:rPr>
+                                <w:sz w:val="20"/>
+                                <w:szCs w:val="20"/>
+                              </w:rPr>
+                              <w:t xml:space="preserve"> a new input character;</w:t>
                             </w:r>
                           </w:p>
                           <w:p>
@@ -6530,6 +7251,7 @@
                               </w:rPr>
                               <w:t xml:space="preserve">    </w:t>
                             </w:r>
+                            <w:proofErr w:type="gramStart"/>
                             <w:r>
                               <w:rPr>
                                 <w:b/>
@@ -6538,6 +7260,7 @@
                               </w:rPr>
                               <w:t>else</w:t>
                             </w:r>
+                            <w:proofErr w:type="gramEnd"/>
                           </w:p>
                           <w:p>
                             <w:pPr>
@@ -6552,7 +7275,23 @@
                                 <w:sz w:val="20"/>
                                 <w:szCs w:val="20"/>
                               </w:rPr>
-                              <w:t xml:space="preserve">        go to next NFA_state;</w:t>
+                              <w:t xml:space="preserve">        </w:t>
+                            </w:r>
+                            <w:proofErr w:type="gramStart"/>
+                            <w:r>
+                              <w:rPr>
+                                <w:sz w:val="20"/>
+                                <w:szCs w:val="20"/>
+                              </w:rPr>
+                              <w:t>go</w:t>
+                            </w:r>
+                            <w:proofErr w:type="gramEnd"/>
+                            <w:r>
+                              <w:rPr>
+                                <w:sz w:val="20"/>
+                                <w:szCs w:val="20"/>
+                              </w:rPr>
+                              <w:t xml:space="preserve"> to next NFA_state;</w:t>
                             </w:r>
                           </w:p>
                           <w:p>
@@ -7645,7 +8384,7 @@
           <w:rFonts w:ascii="Linux Libertine" w:hAnsi="Linux Libertine" w:cs="Linux Libertine"/>
           <w:sz w:val="20"/>
         </w:rPr>
-        <w:t>-based pattern matching [9]–[y</w:t>
+        <w:t>-based pattern matching [9] and [10</w:t>
       </w:r>
       <w:r>
         <w:rPr>
@@ -7694,15 +8433,6 @@
         </w:rPr>
         <w:t>they describe the mechanism by which SNORT IDS utilizes the PCRE compiler for translating the regular expression based rules from the SNORT database and matching them on the payload using the PCRE engine.</w:t>
       </w:r>
-      <w:r>
-        <w:rPr>
-          <w:rFonts w:ascii="Linux Libertine" w:hAnsi="Linux Libertine" w:cs="Linux Libertine"/>
-          <w:sz w:val="20"/>
-          <w:szCs w:val="18"/>
-          <w:lang w:val="en-US"/>
-        </w:rPr>
-        <w:t xml:space="preserve"> In </w:t>
-      </w:r>
     </w:p>
     <w:p>
       <w:pPr>
@@ -7735,7 +8465,79 @@
           <w:sz w:val="20"/>
           <w:szCs w:val="20"/>
         </w:rPr>
-        <w:t>Work has been done to reduce the pre-processing time for the NFA construction as presented in [1], [2] and [11].</w:t>
+        <w:t xml:space="preserve">Work has been done to reduce the </w:t>
+      </w:r>
+      <w:r>
+        <w:rPr>
+          <w:rFonts w:ascii="Linux Libertine" w:hAnsi="Linux Libertine" w:cs="Linux Libertine"/>
+          <w:sz w:val="20"/>
+          <w:szCs w:val="20"/>
+        </w:rPr>
+        <w:t xml:space="preserve">size of NFA by </w:t>
+      </w:r>
+      <w:r>
+        <w:rPr>
+          <w:rFonts w:ascii="Linux Libertine" w:hAnsi="Linux Libertine" w:cs="Linux Libertine"/>
+          <w:sz w:val="20"/>
+          <w:szCs w:val="20"/>
+        </w:rPr>
+        <w:t>processing</w:t>
+      </w:r>
+      <w:r>
+        <w:rPr>
+          <w:rFonts w:ascii="Linux Libertine" w:hAnsi="Linux Libertine" w:cs="Linux Libertine"/>
+          <w:sz w:val="20"/>
+          <w:szCs w:val="20"/>
+        </w:rPr>
+        <w:t xml:space="preserve"> it to create a better</w:t>
+      </w:r>
+      <w:r>
+        <w:rPr>
+          <w:rFonts w:ascii="Linux Libertine" w:hAnsi="Linux Libertine" w:cs="Linux Libertine"/>
+          <w:sz w:val="20"/>
+          <w:szCs w:val="20"/>
+        </w:rPr>
+        <w:t xml:space="preserve"> NFA c</w:t>
+      </w:r>
+      <w:r>
+        <w:rPr>
+          <w:rFonts w:ascii="Linux Libertine" w:hAnsi="Linux Libertine" w:cs="Linux Libertine"/>
+          <w:sz w:val="20"/>
+          <w:szCs w:val="20"/>
+        </w:rPr>
+        <w:t>onstruction as presented in</w:t>
+      </w:r>
+      <w:r>
+        <w:rPr>
+          <w:rFonts w:ascii="Linux Libertine" w:hAnsi="Linux Libertine" w:cs="Linux Libertine"/>
+          <w:sz w:val="20"/>
+          <w:szCs w:val="20"/>
+        </w:rPr>
+        <w:t xml:space="preserve"> [2]</w:t>
+      </w:r>
+      <w:r>
+        <w:rPr>
+          <w:rFonts w:ascii="Linux Libertine" w:hAnsi="Linux Libertine" w:cs="Linux Libertine"/>
+          <w:sz w:val="20"/>
+          <w:szCs w:val="20"/>
+        </w:rPr>
+        <w:t>.</w:t>
+      </w:r>
+      <w:r>
+        <w:rPr>
+          <w:rFonts w:ascii="Linux Libertine" w:hAnsi="Linux Libertine" w:cs="Linux Libertine"/>
+          <w:sz w:val="20"/>
+          <w:szCs w:val="20"/>
+        </w:rPr>
+        <w:t xml:space="preserve"> </w:t>
+      </w:r>
+      <w:r>
+        <w:rPr>
+          <w:rFonts w:ascii="Linux Libertine" w:hAnsi="Linux Libertine" w:cs="Linux Libertine"/>
+          <w:sz w:val="20"/>
+          <w:szCs w:val="20"/>
+        </w:rPr>
+        <w:t>Epsilon-transition removal will merge all the states connected by epsilon-transition into one and reduce the number of states whereas the alphabet reduction will merge multiple symbols/transitions into one hence creating a scope to reduce number of transitions and states. These optimizations help us produce an NFA which still contains all the information required to match a given set of regular expressions while reducing the size of NFA which in turn will improve its traversal performance.</w:t>
       </w:r>
     </w:p>
     <w:p>
@@ -7787,6 +8589,96 @@
         </w:rPr>
         <w:t>].</w:t>
       </w:r>
+      <w:r>
+        <w:rPr>
+          <w:rFonts w:ascii="Linux Libertine" w:hAnsi="Linux Libertine" w:cs="Linux Libertine"/>
+          <w:sz w:val="20"/>
+          <w:szCs w:val="20"/>
+        </w:rPr>
+        <w:t xml:space="preserve"> In [1], a </w:t>
+      </w:r>
+      <w:r>
+        <w:rPr>
+          <w:rFonts w:ascii="Linux Libertine" w:hAnsi="Linux Libertine" w:cs="Linux Libertine"/>
+          <w:sz w:val="20"/>
+          <w:szCs w:val="20"/>
+        </w:rPr>
+        <w:t>hierarchical pattern matching architecture which filters most of the packets from full evaluation using a small number of BCAMs and leaving only a minor percentage of packets to be checked in the full pattern matching process</w:t>
+      </w:r>
+      <w:r>
+        <w:rPr>
+          <w:rFonts w:ascii="Linux Libertine" w:hAnsi="Linux Libertine" w:cs="Linux Libertine"/>
+          <w:sz w:val="20"/>
+          <w:szCs w:val="20"/>
+        </w:rPr>
+        <w:t>. This approach tends to be power hungry as BCAM will search all the possible patterns in parallel.</w:t>
+      </w:r>
+      <w:r>
+        <w:rPr>
+          <w:rFonts w:ascii="Linux Libertine" w:hAnsi="Linux Libertine" w:cs="Linux Libertine"/>
+          <w:sz w:val="20"/>
+          <w:szCs w:val="20"/>
+        </w:rPr>
+        <w:t xml:space="preserve"> Also, they create multiple pattern matching for smaller patters less than the size of strides in CAM matching in order to facilitate parallel processing.</w:t>
+      </w:r>
+    </w:p>
+    <w:p>
+      <w:pPr>
+        <w:spacing w:after="0"/>
+        <w:jc w:val="both"/>
+        <w:rPr>
+          <w:rFonts w:ascii="Linux Libertine" w:hAnsi="Linux Libertine" w:cs="Linux Libertine"/>
+          <w:sz w:val="20"/>
+          <w:szCs w:val="20"/>
+        </w:rPr>
+      </w:pPr>
+      <w:proofErr w:type="spellStart"/>
+      <w:proofErr w:type="gramStart"/>
+      <w:r>
+        <w:rPr>
+          <w:rFonts w:ascii="Linux Libertine" w:hAnsi="Linux Libertine" w:cs="Linux Libertine"/>
+          <w:sz w:val="20"/>
+          <w:szCs w:val="20"/>
+        </w:rPr>
+        <w:t>iNFAnt</w:t>
+      </w:r>
+      <w:proofErr w:type="spellEnd"/>
+      <w:proofErr w:type="gramEnd"/>
+      <w:r>
+        <w:rPr>
+          <w:rFonts w:ascii="Linux Libertine" w:hAnsi="Linux Libertine" w:cs="Linux Libertine"/>
+          <w:sz w:val="20"/>
+          <w:szCs w:val="20"/>
+        </w:rPr>
+        <w:t xml:space="preserve"> [11]</w:t>
+      </w:r>
+      <w:r>
+        <w:rPr>
+          <w:rFonts w:ascii="Linux Libertine" w:hAnsi="Linux Libertine" w:cs="Linux Libertine"/>
+          <w:sz w:val="20"/>
+          <w:szCs w:val="20"/>
+        </w:rPr>
+        <w:t xml:space="preserve"> stores the NFA in device memory, and encodes the transition table as set of (source, destination) pairs indexed by the input character. This makes it easy to plot all the pairs to each thread on GPU. In our implementation, we use a set of (input, destination) pairs indexed by source states. This is better since we have data sets</w:t>
+      </w:r>
+      <w:r>
+        <w:rPr>
+          <w:rFonts w:ascii="Linux Libertine" w:hAnsi="Linux Libertine" w:cs="Linux Libertine"/>
+          <w:sz w:val="20"/>
+          <w:szCs w:val="20"/>
+        </w:rPr>
+        <w:t xml:space="preserve"> that has 4 different input characters for Bio-Informatics data sets and 256 different input characters for DPI application.  </w:t>
+      </w:r>
+    </w:p>
+    <w:p>
+      <w:pPr>
+        <w:spacing w:after="0"/>
+        <w:jc w:val="both"/>
+        <w:rPr>
+          <w:rFonts w:ascii="Linux Libertine" w:hAnsi="Linux Libertine" w:cs="Linux Libertine"/>
+          <w:sz w:val="20"/>
+          <w:szCs w:val="20"/>
+        </w:rPr>
+      </w:pPr>
     </w:p>
     <w:p>
       <w:pPr>
@@ -7800,19 +8692,6 @@
           <w:szCs w:val="20"/>
         </w:rPr>
       </w:pPr>
-    </w:p>
-    <w:p>
-      <w:pPr>
-        <w:pStyle w:val="ListParagraph"/>
-        <w:spacing w:after="0"/>
-        <w:ind w:left="0" w:firstLine="709"/>
-        <w:jc w:val="both"/>
-        <w:rPr>
-          <w:rFonts w:ascii="Linux Libertine" w:hAnsi="Linux Libertine" w:cs="Linux Libertine"/>
-          <w:sz w:val="20"/>
-          <w:szCs w:val="20"/>
-        </w:rPr>
-      </w:pPr>
       <w:r>
         <w:rPr>
           <w:rFonts w:ascii="Linux Libertine" w:hAnsi="Linux Libertine" w:cs="Linux Libertine"/>
@@ -7851,15 +8730,7 @@
           <w:sz w:val="20"/>
           <w:szCs w:val="20"/>
         </w:rPr>
-        <w:t xml:space="preserve"> specifically targeting 2 applications i.e. </w:t>
-      </w:r>
-      <w:r>
-        <w:rPr>
-          <w:rFonts w:ascii="Linux Libertine" w:hAnsi="Linux Libertine" w:cs="Linux Libertine"/>
-          <w:sz w:val="20"/>
-          <w:szCs w:val="20"/>
-        </w:rPr>
-        <w:t xml:space="preserve">bio-informatics and Deep Packet Inspection. The maximum size of the NFA tested is over 100k states. This size is limited by the size of Block Memory IP present in FPGA. Using external memory we could increase the size of NFA beyond this while not requiring to change the design. </w:t>
+        <w:t xml:space="preserve"> specifically targeting 2 applications i.e. bio-informatics and Deep Packet Inspection. The maximum size of the NFA tested is over 100k states. This size is limited by the size of Block Memory IP present in FPGA. Using external memory we could increase the size of NFA beyond this while not requiring to change the design. </w:t>
       </w:r>
       <w:r>
         <w:rPr>
@@ -7869,305 +8740,6 @@
         </w:rPr>
         <w:t>Moreover, we present a style of storing data that is generic to different applications and can be optimized as per design choices. We choose the underlying platform as FPGA because of its reconfigurable nature and also less ‘time-to-market’ feature. Due to its reconfigurable nature, we aim to study and optimize different logic designs. We also aim to exploit the parallelism that FPGA can offer and improve its results by creating on-chip cache. The cache design is naïve and its look-up logic supports the non-coalesced memory accesses.</w:t>
       </w:r>
-    </w:p>
-    <w:p>
-      <w:pPr>
-        <w:pStyle w:val="ListParagraph"/>
-        <w:spacing w:after="0"/>
-        <w:ind w:left="0" w:firstLine="709"/>
-        <w:jc w:val="both"/>
-        <w:rPr>
-          <w:rFonts w:ascii="Linux Libertine" w:hAnsi="Linux Libertine" w:cs="Linux Libertine"/>
-          <w:sz w:val="20"/>
-          <w:szCs w:val="20"/>
-        </w:rPr>
-      </w:pPr>
-    </w:p>
-    <w:p>
-      <w:pPr>
-        <w:pStyle w:val="ListParagraph"/>
-        <w:spacing w:after="0"/>
-        <w:ind w:left="0" w:firstLine="709"/>
-        <w:jc w:val="both"/>
-        <w:rPr>
-          <w:rFonts w:ascii="Linux Libertine" w:hAnsi="Linux Libertine" w:cs="Linux Libertine"/>
-          <w:sz w:val="20"/>
-          <w:szCs w:val="20"/>
-        </w:rPr>
-      </w:pPr>
-    </w:p>
-    <w:p>
-      <w:pPr>
-        <w:pStyle w:val="ListParagraph"/>
-        <w:spacing w:after="0"/>
-        <w:ind w:left="0" w:firstLine="709"/>
-        <w:jc w:val="both"/>
-        <w:rPr>
-          <w:rFonts w:ascii="Linux Libertine" w:hAnsi="Linux Libertine" w:cs="Linux Libertine"/>
-          <w:sz w:val="20"/>
-          <w:szCs w:val="20"/>
-        </w:rPr>
-      </w:pPr>
-    </w:p>
-    <w:p>
-      <w:pPr>
-        <w:pStyle w:val="ListParagraph"/>
-        <w:spacing w:after="0"/>
-        <w:ind w:left="0" w:firstLine="709"/>
-        <w:jc w:val="both"/>
-        <w:rPr>
-          <w:rFonts w:ascii="Linux Libertine" w:hAnsi="Linux Libertine" w:cs="Linux Libertine"/>
-          <w:sz w:val="20"/>
-          <w:szCs w:val="20"/>
-        </w:rPr>
-      </w:pPr>
-    </w:p>
-    <w:p>
-      <w:pPr>
-        <w:pStyle w:val="ListParagraph"/>
-        <w:spacing w:after="0"/>
-        <w:ind w:left="0" w:firstLine="709"/>
-        <w:jc w:val="both"/>
-        <w:rPr>
-          <w:rFonts w:ascii="Linux Libertine" w:hAnsi="Linux Libertine" w:cs="Linux Libertine"/>
-          <w:sz w:val="20"/>
-          <w:szCs w:val="20"/>
-        </w:rPr>
-      </w:pPr>
-    </w:p>
-    <w:p>
-      <w:pPr>
-        <w:pStyle w:val="ListParagraph"/>
-        <w:spacing w:after="0"/>
-        <w:ind w:left="0" w:firstLine="709"/>
-        <w:jc w:val="both"/>
-        <w:rPr>
-          <w:rFonts w:ascii="Linux Libertine" w:hAnsi="Linux Libertine" w:cs="Linux Libertine"/>
-          <w:sz w:val="20"/>
-          <w:szCs w:val="20"/>
-        </w:rPr>
-      </w:pPr>
-    </w:p>
-    <w:p>
-      <w:pPr>
-        <w:pStyle w:val="ListParagraph"/>
-        <w:spacing w:after="0"/>
-        <w:ind w:left="0" w:firstLine="709"/>
-        <w:jc w:val="both"/>
-        <w:rPr>
-          <w:rFonts w:ascii="Linux Libertine" w:hAnsi="Linux Libertine" w:cs="Linux Libertine"/>
-          <w:sz w:val="20"/>
-          <w:szCs w:val="20"/>
-        </w:rPr>
-      </w:pPr>
-    </w:p>
-    <w:p>
-      <w:pPr>
-        <w:pStyle w:val="ListParagraph"/>
-        <w:spacing w:after="0"/>
-        <w:ind w:left="0" w:firstLine="709"/>
-        <w:jc w:val="both"/>
-        <w:rPr>
-          <w:rFonts w:ascii="Linux Libertine" w:hAnsi="Linux Libertine" w:cs="Linux Libertine"/>
-          <w:sz w:val="20"/>
-          <w:szCs w:val="20"/>
-        </w:rPr>
-      </w:pPr>
-    </w:p>
-    <w:p>
-      <w:pPr>
-        <w:pStyle w:val="ListParagraph"/>
-        <w:spacing w:after="0"/>
-        <w:ind w:left="0" w:firstLine="709"/>
-        <w:jc w:val="both"/>
-        <w:rPr>
-          <w:rFonts w:ascii="Linux Libertine" w:hAnsi="Linux Libertine" w:cs="Linux Libertine"/>
-          <w:sz w:val="20"/>
-          <w:szCs w:val="20"/>
-        </w:rPr>
-      </w:pPr>
-    </w:p>
-    <w:p>
-      <w:pPr>
-        <w:pStyle w:val="ListParagraph"/>
-        <w:spacing w:after="0"/>
-        <w:ind w:left="0" w:firstLine="709"/>
-        <w:jc w:val="both"/>
-        <w:rPr>
-          <w:rFonts w:ascii="Linux Libertine" w:hAnsi="Linux Libertine" w:cs="Linux Libertine"/>
-          <w:sz w:val="20"/>
-          <w:szCs w:val="20"/>
-        </w:rPr>
-      </w:pPr>
-    </w:p>
-    <w:p>
-      <w:pPr>
-        <w:pStyle w:val="ListParagraph"/>
-        <w:spacing w:after="0"/>
-        <w:ind w:left="0" w:firstLine="709"/>
-        <w:jc w:val="both"/>
-        <w:rPr>
-          <w:rFonts w:ascii="Linux Libertine" w:hAnsi="Linux Libertine" w:cs="Linux Libertine"/>
-          <w:sz w:val="20"/>
-          <w:szCs w:val="20"/>
-        </w:rPr>
-      </w:pPr>
-    </w:p>
-    <w:p>
-      <w:pPr>
-        <w:pStyle w:val="ListParagraph"/>
-        <w:spacing w:after="0"/>
-        <w:ind w:left="0" w:firstLine="709"/>
-        <w:jc w:val="both"/>
-        <w:rPr>
-          <w:rFonts w:ascii="Linux Libertine" w:hAnsi="Linux Libertine" w:cs="Linux Libertine"/>
-          <w:sz w:val="20"/>
-          <w:szCs w:val="20"/>
-        </w:rPr>
-      </w:pPr>
-    </w:p>
-    <w:p>
-      <w:pPr>
-        <w:pStyle w:val="ListParagraph"/>
-        <w:spacing w:after="0"/>
-        <w:ind w:left="0" w:firstLine="709"/>
-        <w:jc w:val="both"/>
-        <w:rPr>
-          <w:rFonts w:ascii="Linux Libertine" w:hAnsi="Linux Libertine" w:cs="Linux Libertine"/>
-          <w:sz w:val="20"/>
-          <w:szCs w:val="20"/>
-        </w:rPr>
-      </w:pPr>
-    </w:p>
-    <w:p>
-      <w:pPr>
-        <w:pStyle w:val="ListParagraph"/>
-        <w:spacing w:after="0"/>
-        <w:ind w:left="0" w:firstLine="709"/>
-        <w:jc w:val="both"/>
-        <w:rPr>
-          <w:rFonts w:ascii="Linux Libertine" w:hAnsi="Linux Libertine" w:cs="Linux Libertine"/>
-          <w:sz w:val="20"/>
-          <w:szCs w:val="20"/>
-        </w:rPr>
-      </w:pPr>
-    </w:p>
-    <w:p>
-      <w:pPr>
-        <w:pStyle w:val="ListParagraph"/>
-        <w:spacing w:after="0"/>
-        <w:ind w:left="0" w:firstLine="709"/>
-        <w:jc w:val="both"/>
-        <w:rPr>
-          <w:rFonts w:ascii="Linux Libertine" w:hAnsi="Linux Libertine" w:cs="Linux Libertine"/>
-          <w:sz w:val="20"/>
-          <w:szCs w:val="20"/>
-        </w:rPr>
-      </w:pPr>
-    </w:p>
-    <w:p>
-      <w:pPr>
-        <w:pStyle w:val="ListParagraph"/>
-        <w:spacing w:after="0"/>
-        <w:ind w:left="0" w:firstLine="709"/>
-        <w:jc w:val="both"/>
-        <w:rPr>
-          <w:rFonts w:ascii="Linux Libertine" w:hAnsi="Linux Libertine" w:cs="Linux Libertine"/>
-          <w:sz w:val="20"/>
-          <w:szCs w:val="20"/>
-        </w:rPr>
-      </w:pPr>
-    </w:p>
-    <w:p>
-      <w:pPr>
-        <w:pStyle w:val="ListParagraph"/>
-        <w:spacing w:after="0"/>
-        <w:ind w:left="0" w:firstLine="709"/>
-        <w:jc w:val="both"/>
-        <w:rPr>
-          <w:rFonts w:ascii="Linux Libertine" w:hAnsi="Linux Libertine" w:cs="Linux Libertine"/>
-          <w:sz w:val="20"/>
-          <w:szCs w:val="20"/>
-        </w:rPr>
-      </w:pPr>
-    </w:p>
-    <w:p>
-      <w:pPr>
-        <w:pStyle w:val="ListParagraph"/>
-        <w:spacing w:after="0"/>
-        <w:ind w:left="0" w:firstLine="709"/>
-        <w:jc w:val="both"/>
-        <w:rPr>
-          <w:rFonts w:ascii="Linux Libertine" w:hAnsi="Linux Libertine" w:cs="Linux Libertine"/>
-          <w:sz w:val="20"/>
-          <w:szCs w:val="20"/>
-        </w:rPr>
-      </w:pPr>
-    </w:p>
-    <w:p>
-      <w:pPr>
-        <w:pStyle w:val="ListParagraph"/>
-        <w:spacing w:after="0"/>
-        <w:ind w:left="0" w:firstLine="709"/>
-        <w:jc w:val="both"/>
-        <w:rPr>
-          <w:rFonts w:ascii="Linux Libertine" w:hAnsi="Linux Libertine" w:cs="Linux Libertine"/>
-          <w:sz w:val="20"/>
-          <w:szCs w:val="20"/>
-        </w:rPr>
-      </w:pPr>
-    </w:p>
-    <w:p>
-      <w:pPr>
-        <w:pStyle w:val="ListParagraph"/>
-        <w:spacing w:after="0"/>
-        <w:ind w:left="0" w:firstLine="709"/>
-        <w:jc w:val="both"/>
-        <w:rPr>
-          <w:rFonts w:ascii="Linux Libertine" w:hAnsi="Linux Libertine" w:cs="Linux Libertine"/>
-          <w:sz w:val="20"/>
-          <w:szCs w:val="20"/>
-        </w:rPr>
-      </w:pPr>
-    </w:p>
-    <w:p>
-      <w:pPr>
-        <w:pStyle w:val="ListParagraph"/>
-        <w:spacing w:after="0"/>
-        <w:ind w:left="0" w:firstLine="709"/>
-        <w:jc w:val="both"/>
-        <w:rPr>
-          <w:rFonts w:ascii="Linux Libertine" w:hAnsi="Linux Libertine" w:cs="Linux Libertine"/>
-          <w:sz w:val="20"/>
-          <w:szCs w:val="20"/>
-        </w:rPr>
-      </w:pPr>
-    </w:p>
-    <w:p>
-      <w:pPr>
-        <w:pStyle w:val="ListParagraph"/>
-        <w:spacing w:after="0"/>
-        <w:ind w:left="0" w:firstLine="709"/>
-        <w:jc w:val="both"/>
-        <w:rPr>
-          <w:rFonts w:ascii="Linux Libertine" w:hAnsi="Linux Libertine" w:cs="Linux Libertine"/>
-          <w:sz w:val="20"/>
-          <w:szCs w:val="20"/>
-        </w:rPr>
-      </w:pPr>
-    </w:p>
-    <w:p>
-      <w:pPr>
-        <w:pStyle w:val="ListParagraph"/>
-        <w:spacing w:after="0"/>
-        <w:ind w:left="0" w:firstLine="709"/>
-        <w:jc w:val="both"/>
-        <w:rPr>
-          <w:rFonts w:ascii="Linux Libertine" w:hAnsi="Linux Libertine" w:cs="Linux Libertine"/>
-          <w:sz w:val="20"/>
-          <w:szCs w:val="20"/>
-        </w:rPr>
-      </w:pPr>
     </w:p>
     <w:p>
       <w:pPr>
@@ -8203,7 +8775,7 @@
           <w:numId w:val="1"/>
         </w:numPr>
         <w:spacing w:after="0"/>
-        <w:ind w:left="90" w:hanging="426"/>
+        <w:ind w:left="0" w:hanging="336"/>
         <w:jc w:val="both"/>
         <w:rPr>
           <w:rFonts w:ascii="Linux Libertine" w:hAnsi="Linux Libertine" w:cs="Linux Libertine"/>
@@ -8211,6 +8783,8 @@
           <w:szCs w:val="20"/>
         </w:rPr>
       </w:pPr>
+      <w:bookmarkStart w:id="0" w:name="_GoBack"/>
+      <w:bookmarkEnd w:id="0"/>
       <w:r>
         <w:rPr>
           <w:rFonts w:ascii="Linux Libertine" w:hAnsi="Linux Libertine" w:cs="Linux Libertine"/>
@@ -8240,13 +8814,23 @@
         </w:rPr>
         <w:t xml:space="preserve">The above presented algorithms for NFA traversal are have been implemented using Verilog 2001 Hardware Description Language and the block memory stated is the one provided by the Xilinx </w:t>
       </w:r>
-      <w:r>
-        <w:rPr>
-          <w:rFonts w:ascii="Linux Libertine" w:hAnsi="Linux Libertine" w:cs="Linux Libertine"/>
-          <w:sz w:val="20"/>
-          <w:szCs w:val="20"/>
-        </w:rPr>
-        <w:t>Vivado 2016</w:t>
+      <w:proofErr w:type="spellStart"/>
+      <w:r>
+        <w:rPr>
+          <w:rFonts w:ascii="Linux Libertine" w:hAnsi="Linux Libertine" w:cs="Linux Libertine"/>
+          <w:sz w:val="20"/>
+          <w:szCs w:val="20"/>
+        </w:rPr>
+        <w:t>Vivado</w:t>
+      </w:r>
+      <w:proofErr w:type="spellEnd"/>
+      <w:r>
+        <w:rPr>
+          <w:rFonts w:ascii="Linux Libertine" w:hAnsi="Linux Libertine" w:cs="Linux Libertine"/>
+          <w:sz w:val="20"/>
+          <w:szCs w:val="20"/>
+        </w:rPr>
+        <w:t xml:space="preserve"> 2016</w:t>
       </w:r>
       <w:r>
         <w:rPr>
@@ -8295,7 +8879,16 @@
           <w:sz w:val="20"/>
           <w:szCs w:val="20"/>
         </w:rPr>
-        <w:t>The data sets from different application backgrounds have been considered for testing the feasibility of the design for all those applications. These include data sets from bio-informatics and</w:t>
+        <w:t xml:space="preserve">The data sets from different application backgrounds have been considered for testing the feasibility of the design for all those applications. These </w:t>
+      </w:r>
+      <w:r>
+        <w:rPr>
+          <w:rFonts w:ascii="Linux Libertine" w:hAnsi="Linux Libertine" w:cs="Linux Libertine"/>
+          <w:sz w:val="20"/>
+          <w:szCs w:val="20"/>
+        </w:rPr>
+        <w:lastRenderedPageBreak/>
+        <w:t>include data sets from bio-informatics and</w:t>
       </w:r>
       <w:r>
         <w:rPr>
@@ -8343,16 +8936,7 @@
           <w:sz w:val="20"/>
           <w:szCs w:val="20"/>
         </w:rPr>
-        <w:t xml:space="preserve"> NFAs fit </w:t>
-      </w:r>
-      <w:r>
-        <w:rPr>
-          <w:rFonts w:ascii="Linux Libertine" w:hAnsi="Linux Libertine" w:cs="Linux Libertine"/>
-          <w:sz w:val="20"/>
-          <w:szCs w:val="20"/>
-        </w:rPr>
-        <w:lastRenderedPageBreak/>
-        <w:t xml:space="preserve">precisely in the Block Memory provided </w:t>
+        <w:t xml:space="preserve"> NFAs fit precisely in the Block Memory provided </w:t>
       </w:r>
       <w:r>
         <w:rPr>
@@ -9189,6 +9773,9 @@
           <w:ilvl w:val="0"/>
           <w:numId w:val="1"/>
         </w:numPr>
+        <w:tabs>
+          <w:tab w:val="left" w:pos="180"/>
+        </w:tabs>
         <w:spacing w:line="240" w:lineRule="auto"/>
         <w:ind w:left="0" w:hanging="426"/>
         <w:jc w:val="both"/>
@@ -9325,15 +9912,15 @@
           <w:sz w:val="20"/>
           <w:szCs w:val="20"/>
         </w:rPr>
-        <w:t xml:space="preserve">Figure 5.1 shows the speedup for the input stream with 50 probability of the regex occurrence and Figure 5.2 shows the speedup for the input stream with 90 probability of the occurrence of the regular expression. </w:t>
-      </w:r>
-      <w:r>
-        <w:rPr>
-          <w:rFonts w:ascii="Linux Libertine" w:hAnsi="Linux Libertine" w:cs="Linux Libertine"/>
-          <w:sz w:val="20"/>
-          <w:szCs w:val="20"/>
-        </w:rPr>
-        <w:t>These graphs are normalized to their total number of cycles taken to complete the provided input stream</w:t>
+        <w:t xml:space="preserve">Figure 5.1 shows the speedup for the input stream with 50 probability of the regex occurrence and </w:t>
+      </w:r>
+      <w:r>
+        <w:rPr>
+          <w:rFonts w:ascii="Linux Libertine" w:hAnsi="Linux Libertine" w:cs="Linux Libertine"/>
+          <w:sz w:val="20"/>
+          <w:szCs w:val="20"/>
+        </w:rPr>
+        <w:t>Figure 5.2 shows the speedup for the input stream with 90 probability of the occurrence of the regular expression. These graphs are normalized to their total number of cycles taken to complete the provided input stream</w:t>
       </w:r>
       <w:r>
         <w:rPr>
@@ -11420,15 +12007,7 @@
           <w:sz w:val="20"/>
           <w:szCs w:val="20"/>
         </w:rPr>
-        <w:t xml:space="preserve">The other optimization that can be added on top the suggested ones are to pipeline the input characters so that we </w:t>
-      </w:r>
-      <w:r>
-        <w:rPr>
-          <w:rFonts w:ascii="Linux Libertine" w:hAnsi="Linux Libertine" w:cs="Linux Libertine"/>
-          <w:sz w:val="20"/>
-          <w:szCs w:val="20"/>
-        </w:rPr>
-        <w:t xml:space="preserve">can process multiple input characters at the same time. This will require us to replicate the traversal routine </w:t>
+        <w:t xml:space="preserve">The other optimization that can be added on top the suggested ones are to pipeline the input characters so </w:t>
       </w:r>
       <w:r>
         <w:rPr>
@@ -11437,7 +12016,15 @@
           <w:szCs w:val="20"/>
         </w:rPr>
         <w:lastRenderedPageBreak/>
-        <w:t xml:space="preserve">hardware and modify the NFA storage format in order to keep track of back-transitions. This will be necessary to prevent </w:t>
+        <w:t xml:space="preserve">that we </w:t>
+      </w:r>
+      <w:r>
+        <w:rPr>
+          <w:rFonts w:ascii="Linux Libertine" w:hAnsi="Linux Libertine" w:cs="Linux Libertine"/>
+          <w:sz w:val="20"/>
+          <w:szCs w:val="20"/>
+        </w:rPr>
+        <w:t xml:space="preserve">can process multiple input characters at the same time. This will require us to replicate the traversal routine hardware and modify the NFA storage format in order to keep track of back-transitions. This will be necessary to prevent </w:t>
       </w:r>
       <w:r>
         <w:rPr>
@@ -11453,17 +12040,7 @@
           <w:sz w:val="20"/>
           <w:szCs w:val="20"/>
         </w:rPr>
-        <w:t>put characters from going ahead and editing traversal details before older input characters complete writing.</w:t>
-      </w:r>
-      <w:bookmarkStart w:id="0" w:name="_GoBack"/>
-      <w:bookmarkEnd w:id="0"/>
-      <w:r>
-        <w:rPr>
-          <w:rFonts w:ascii="Linux Libertine" w:hAnsi="Linux Libertine" w:cs="Linux Libertine"/>
-          <w:sz w:val="20"/>
-          <w:szCs w:val="20"/>
-        </w:rPr>
-        <w:t xml:space="preserve"> </w:t>
+        <w:t xml:space="preserve">put characters from going ahead and editing traversal details before older input characters complete writing. </w:t>
       </w:r>
       <w:r>
         <w:rPr>
@@ -11544,7 +12121,43 @@
           <w:sz w:val="18"/>
           <w:szCs w:val="18"/>
         </w:rPr>
-        <w:t>[1] - Yan Sun, Victor C. Valgenti, and Min Sik Kim: Hierarchical NFA-Based Pattern Matching for Deep Packet Inspection</w:t>
+        <w:t xml:space="preserve">[1] - Yan Sun, Victor C. </w:t>
+      </w:r>
+      <w:proofErr w:type="spellStart"/>
+      <w:r>
+        <w:rPr>
+          <w:rFonts w:ascii="Linux Libertine" w:hAnsi="Linux Libertine" w:cs="Linux Libertine"/>
+          <w:sz w:val="18"/>
+          <w:szCs w:val="18"/>
+        </w:rPr>
+        <w:t>Valgenti</w:t>
+      </w:r>
+      <w:proofErr w:type="spellEnd"/>
+      <w:r>
+        <w:rPr>
+          <w:rFonts w:ascii="Linux Libertine" w:hAnsi="Linux Libertine" w:cs="Linux Libertine"/>
+          <w:sz w:val="18"/>
+          <w:szCs w:val="18"/>
+        </w:rPr>
+        <w:t xml:space="preserve">, and Min </w:t>
+      </w:r>
+      <w:proofErr w:type="spellStart"/>
+      <w:r>
+        <w:rPr>
+          <w:rFonts w:ascii="Linux Libertine" w:hAnsi="Linux Libertine" w:cs="Linux Libertine"/>
+          <w:sz w:val="18"/>
+          <w:szCs w:val="18"/>
+        </w:rPr>
+        <w:t>Sik</w:t>
+      </w:r>
+      <w:proofErr w:type="spellEnd"/>
+      <w:r>
+        <w:rPr>
+          <w:rFonts w:ascii="Linux Libertine" w:hAnsi="Linux Libertine" w:cs="Linux Libertine"/>
+          <w:sz w:val="18"/>
+          <w:szCs w:val="18"/>
+        </w:rPr>
+        <w:t xml:space="preserve"> Kim: Hierarchical NFA-Based Pattern Matching for Deep Packet Inspection</w:t>
       </w:r>
     </w:p>
     <w:p>
@@ -11602,7 +12215,25 @@
           <w:sz w:val="18"/>
           <w:szCs w:val="18"/>
         </w:rPr>
-        <w:t>Michela Becchi, Patrick Crowly: Efficient Regular Expression Evaluation – Theory to Practice.</w:t>
+        <w:t xml:space="preserve">Michela Becchi, Patrick </w:t>
+      </w:r>
+      <w:proofErr w:type="spellStart"/>
+      <w:r>
+        <w:rPr>
+          <w:rFonts w:ascii="Linux Libertine" w:hAnsi="Linux Libertine" w:cs="Linux Libertine"/>
+          <w:sz w:val="18"/>
+          <w:szCs w:val="18"/>
+        </w:rPr>
+        <w:t>Crowly</w:t>
+      </w:r>
+      <w:proofErr w:type="spellEnd"/>
+      <w:r>
+        <w:rPr>
+          <w:rFonts w:ascii="Linux Libertine" w:hAnsi="Linux Libertine" w:cs="Linux Libertine"/>
+          <w:sz w:val="18"/>
+          <w:szCs w:val="18"/>
+        </w:rPr>
+        <w:t>: Efficient Regular Expression Evaluation – Theory to Practice.</w:t>
       </w:r>
     </w:p>
     <w:p>
@@ -11637,7 +12268,79 @@
           <w:sz w:val="18"/>
           <w:szCs w:val="18"/>
         </w:rPr>
-        <w:t xml:space="preserve">[3] - Marziyeh Nourian, Xiang Wang, Xiaodong Yu, Wu-chun Feng and Michela Becchi: </w:t>
+        <w:t xml:space="preserve">[3] - </w:t>
+      </w:r>
+      <w:proofErr w:type="spellStart"/>
+      <w:r>
+        <w:rPr>
+          <w:rFonts w:ascii="Linux Libertine" w:hAnsi="Linux Libertine" w:cs="Linux Libertine"/>
+          <w:sz w:val="18"/>
+          <w:szCs w:val="18"/>
+        </w:rPr>
+        <w:t>Marziyeh</w:t>
+      </w:r>
+      <w:proofErr w:type="spellEnd"/>
+      <w:r>
+        <w:rPr>
+          <w:rFonts w:ascii="Linux Libertine" w:hAnsi="Linux Libertine" w:cs="Linux Libertine"/>
+          <w:sz w:val="18"/>
+          <w:szCs w:val="18"/>
+        </w:rPr>
+        <w:t xml:space="preserve"> </w:t>
+      </w:r>
+      <w:proofErr w:type="spellStart"/>
+      <w:r>
+        <w:rPr>
+          <w:rFonts w:ascii="Linux Libertine" w:hAnsi="Linux Libertine" w:cs="Linux Libertine"/>
+          <w:sz w:val="18"/>
+          <w:szCs w:val="18"/>
+        </w:rPr>
+        <w:t>Nourian</w:t>
+      </w:r>
+      <w:proofErr w:type="spellEnd"/>
+      <w:r>
+        <w:rPr>
+          <w:rFonts w:ascii="Linux Libertine" w:hAnsi="Linux Libertine" w:cs="Linux Libertine"/>
+          <w:sz w:val="18"/>
+          <w:szCs w:val="18"/>
+        </w:rPr>
+        <w:t xml:space="preserve">, Xiang Wang, </w:t>
+      </w:r>
+      <w:proofErr w:type="spellStart"/>
+      <w:r>
+        <w:rPr>
+          <w:rFonts w:ascii="Linux Libertine" w:hAnsi="Linux Libertine" w:cs="Linux Libertine"/>
+          <w:sz w:val="18"/>
+          <w:szCs w:val="18"/>
+        </w:rPr>
+        <w:t>Xiaodong</w:t>
+      </w:r>
+      <w:proofErr w:type="spellEnd"/>
+      <w:r>
+        <w:rPr>
+          <w:rFonts w:ascii="Linux Libertine" w:hAnsi="Linux Libertine" w:cs="Linux Libertine"/>
+          <w:sz w:val="18"/>
+          <w:szCs w:val="18"/>
+        </w:rPr>
+        <w:t xml:space="preserve"> Yu, Wu-</w:t>
+      </w:r>
+      <w:proofErr w:type="spellStart"/>
+      <w:r>
+        <w:rPr>
+          <w:rFonts w:ascii="Linux Libertine" w:hAnsi="Linux Libertine" w:cs="Linux Libertine"/>
+          <w:sz w:val="18"/>
+          <w:szCs w:val="18"/>
+        </w:rPr>
+        <w:t>chun</w:t>
+      </w:r>
+      <w:proofErr w:type="spellEnd"/>
+      <w:r>
+        <w:rPr>
+          <w:rFonts w:ascii="Linux Libertine" w:hAnsi="Linux Libertine" w:cs="Linux Libertine"/>
+          <w:sz w:val="18"/>
+          <w:szCs w:val="18"/>
+        </w:rPr>
+        <w:t xml:space="preserve"> Feng and Michela Becchi: </w:t>
       </w:r>
       <w:r>
         <w:rPr>
@@ -11679,7 +12382,43 @@
           <w:sz w:val="18"/>
           <w:szCs w:val="18"/>
         </w:rPr>
-        <w:t>[4] - Andrew Todd1, Huan Truong2, Justin Deters3, John Long4, Gavin Conant2, Michela Becchi1,2: Parallel Gene Upstream Comparison via Multi-Level Hash Tables on GPU.</w:t>
+        <w:t xml:space="preserve">[4] - Andrew Todd1, </w:t>
+      </w:r>
+      <w:proofErr w:type="spellStart"/>
+      <w:r>
+        <w:rPr>
+          <w:rFonts w:ascii="Linux Libertine" w:hAnsi="Linux Libertine" w:cs="Linux Libertine"/>
+          <w:sz w:val="18"/>
+          <w:szCs w:val="18"/>
+        </w:rPr>
+        <w:t>Huan</w:t>
+      </w:r>
+      <w:proofErr w:type="spellEnd"/>
+      <w:r>
+        <w:rPr>
+          <w:rFonts w:ascii="Linux Libertine" w:hAnsi="Linux Libertine" w:cs="Linux Libertine"/>
+          <w:sz w:val="18"/>
+          <w:szCs w:val="18"/>
+        </w:rPr>
+        <w:t xml:space="preserve"> Truong2, Justin Deters3, John Long4, Gavin Conant2, Michela Becchi1</w:t>
+      </w:r>
+      <w:proofErr w:type="gramStart"/>
+      <w:r>
+        <w:rPr>
+          <w:rFonts w:ascii="Linux Libertine" w:hAnsi="Linux Libertine" w:cs="Linux Libertine"/>
+          <w:sz w:val="18"/>
+          <w:szCs w:val="18"/>
+        </w:rPr>
+        <w:t>,2</w:t>
+      </w:r>
+      <w:proofErr w:type="gramEnd"/>
+      <w:r>
+        <w:rPr>
+          <w:rFonts w:ascii="Linux Libertine" w:hAnsi="Linux Libertine" w:cs="Linux Libertine"/>
+          <w:sz w:val="18"/>
+          <w:szCs w:val="18"/>
+        </w:rPr>
+        <w:t>: Parallel Gene Upstream Comparison via Multi-Level Hash Tables on GPU.</w:t>
       </w:r>
     </w:p>
     <w:p>
@@ -11715,7 +12454,25 @@
           <w:sz w:val="18"/>
           <w:szCs w:val="18"/>
         </w:rPr>
-        <w:t>[5] - Snort User Manual 2.8.6, The Snort Project, Apr. 2010,</w:t>
+        <w:t xml:space="preserve">[5] - Snort User Manual 2.8.6, </w:t>
+      </w:r>
+      <w:proofErr w:type="gramStart"/>
+      <w:r>
+        <w:rPr>
+          <w:rFonts w:ascii="Linux Libertine" w:hAnsi="Linux Libertine" w:cs="Linux Libertine"/>
+          <w:sz w:val="18"/>
+          <w:szCs w:val="18"/>
+        </w:rPr>
+        <w:t>The</w:t>
+      </w:r>
+      <w:proofErr w:type="gramEnd"/>
+      <w:r>
+        <w:rPr>
+          <w:rFonts w:ascii="Linux Libertine" w:hAnsi="Linux Libertine" w:cs="Linux Libertine"/>
+          <w:sz w:val="18"/>
+          <w:szCs w:val="18"/>
+        </w:rPr>
+        <w:t xml:space="preserve"> Snort Project, Apr. 2010,</w:t>
       </w:r>
     </w:p>
     <w:p>
@@ -11814,67 +12571,175 @@
           <w:sz w:val="18"/>
           <w:szCs w:val="18"/>
         </w:rPr>
-        <w:t>] - Vlastimil Koˇsaˇr, Martin Z´adn´ık, Jan Koˇrenek: NFA Reduction for Regular Expressions Matching Using FPGA</w:t>
-      </w:r>
-    </w:p>
-    <w:p>
-      <w:pPr>
-        <w:spacing w:after="0"/>
+        <w:t xml:space="preserve">] - </w:t>
+      </w:r>
+      <w:proofErr w:type="spellStart"/>
+      <w:r>
         <w:rPr>
           <w:rFonts w:ascii="Linux Libertine" w:hAnsi="Linux Libertine" w:cs="Linux Libertine"/>
           <w:sz w:val="18"/>
           <w:szCs w:val="18"/>
         </w:rPr>
-      </w:pPr>
-    </w:p>
-    <w:p>
-      <w:pPr>
-        <w:spacing w:after="0"/>
+        <w:t>Vlastimil</w:t>
+      </w:r>
+      <w:proofErr w:type="spellEnd"/>
+      <w:r>
         <w:rPr>
           <w:rFonts w:ascii="Linux Libertine" w:hAnsi="Linux Libertine" w:cs="Linux Libertine"/>
           <w:sz w:val="18"/>
           <w:szCs w:val="18"/>
         </w:rPr>
-      </w:pPr>
+        <w:t xml:space="preserve"> </w:t>
+      </w:r>
+      <w:proofErr w:type="spellStart"/>
       <w:r>
         <w:rPr>
           <w:rFonts w:ascii="Linux Libertine" w:hAnsi="Linux Libertine" w:cs="Linux Libertine"/>
           <w:sz w:val="18"/>
           <w:szCs w:val="18"/>
         </w:rPr>
-        <w:t>[8</w:t>
-      </w:r>
+        <w:t>Koˇsaˇr</w:t>
+      </w:r>
+      <w:proofErr w:type="spellEnd"/>
       <w:r>
         <w:rPr>
           <w:rFonts w:ascii="Linux Libertine" w:hAnsi="Linux Libertine" w:cs="Linux Libertine"/>
           <w:sz w:val="18"/>
           <w:szCs w:val="18"/>
         </w:rPr>
-        <w:t xml:space="preserve">] </w:t>
-      </w:r>
+        <w:t xml:space="preserve">, Martin </w:t>
+      </w:r>
+      <w:proofErr w:type="spellStart"/>
       <w:r>
         <w:rPr>
           <w:rFonts w:ascii="Linux Libertine" w:hAnsi="Linux Libertine" w:cs="Linux Libertine"/>
           <w:sz w:val="18"/>
           <w:szCs w:val="18"/>
         </w:rPr>
-        <w:t>–</w:t>
-      </w:r>
+        <w:t>Z´adn´ık</w:t>
+      </w:r>
+      <w:proofErr w:type="spellEnd"/>
       <w:r>
         <w:rPr>
           <w:rFonts w:ascii="Linux Libertine" w:hAnsi="Linux Libertine" w:cs="Linux Libertine"/>
           <w:sz w:val="18"/>
           <w:szCs w:val="18"/>
         </w:rPr>
-        <w:t xml:space="preserve"> </w:t>
-      </w:r>
+        <w:t xml:space="preserve">, </w:t>
+      </w:r>
+      <w:proofErr w:type="gramStart"/>
       <w:r>
         <w:rPr>
           <w:rFonts w:ascii="Linux Libertine" w:hAnsi="Linux Libertine" w:cs="Linux Libertine"/>
           <w:sz w:val="18"/>
           <w:szCs w:val="18"/>
         </w:rPr>
-        <w:t>R. Sindhu, V. Prasanna: Fast Regula</w:t>
+        <w:t>Jan</w:t>
+      </w:r>
+      <w:proofErr w:type="gramEnd"/>
+      <w:r>
+        <w:rPr>
+          <w:rFonts w:ascii="Linux Libertine" w:hAnsi="Linux Libertine" w:cs="Linux Libertine"/>
+          <w:sz w:val="18"/>
+          <w:szCs w:val="18"/>
+        </w:rPr>
+        <w:t xml:space="preserve"> </w:t>
+      </w:r>
+      <w:proofErr w:type="spellStart"/>
+      <w:r>
+        <w:rPr>
+          <w:rFonts w:ascii="Linux Libertine" w:hAnsi="Linux Libertine" w:cs="Linux Libertine"/>
+          <w:sz w:val="18"/>
+          <w:szCs w:val="18"/>
+        </w:rPr>
+        <w:t>Koˇrenek</w:t>
+      </w:r>
+      <w:proofErr w:type="spellEnd"/>
+      <w:r>
+        <w:rPr>
+          <w:rFonts w:ascii="Linux Libertine" w:hAnsi="Linux Libertine" w:cs="Linux Libertine"/>
+          <w:sz w:val="18"/>
+          <w:szCs w:val="18"/>
+        </w:rPr>
+        <w:t>: NFA Reduction for Regular Expressions Matching Using FPGA</w:t>
+      </w:r>
+    </w:p>
+    <w:p>
+      <w:pPr>
+        <w:spacing w:after="0"/>
+        <w:rPr>
+          <w:rFonts w:ascii="Linux Libertine" w:hAnsi="Linux Libertine" w:cs="Linux Libertine"/>
+          <w:sz w:val="18"/>
+          <w:szCs w:val="18"/>
+        </w:rPr>
+      </w:pPr>
+    </w:p>
+    <w:p>
+      <w:pPr>
+        <w:spacing w:after="0"/>
+        <w:rPr>
+          <w:rFonts w:ascii="Linux Libertine" w:hAnsi="Linux Libertine" w:cs="Linux Libertine"/>
+          <w:sz w:val="18"/>
+          <w:szCs w:val="18"/>
+        </w:rPr>
+      </w:pPr>
+      <w:r>
+        <w:rPr>
+          <w:rFonts w:ascii="Linux Libertine" w:hAnsi="Linux Libertine" w:cs="Linux Libertine"/>
+          <w:sz w:val="18"/>
+          <w:szCs w:val="18"/>
+        </w:rPr>
+        <w:t>[8</w:t>
+      </w:r>
+      <w:r>
+        <w:rPr>
+          <w:rFonts w:ascii="Linux Libertine" w:hAnsi="Linux Libertine" w:cs="Linux Libertine"/>
+          <w:sz w:val="18"/>
+          <w:szCs w:val="18"/>
+        </w:rPr>
+        <w:t xml:space="preserve">] </w:t>
+      </w:r>
+      <w:r>
+        <w:rPr>
+          <w:rFonts w:ascii="Linux Libertine" w:hAnsi="Linux Libertine" w:cs="Linux Libertine"/>
+          <w:sz w:val="18"/>
+          <w:szCs w:val="18"/>
+        </w:rPr>
+        <w:t>–</w:t>
+      </w:r>
+      <w:r>
+        <w:rPr>
+          <w:rFonts w:ascii="Linux Libertine" w:hAnsi="Linux Libertine" w:cs="Linux Libertine"/>
+          <w:sz w:val="18"/>
+          <w:szCs w:val="18"/>
+        </w:rPr>
+        <w:t xml:space="preserve"> </w:t>
+      </w:r>
+      <w:r>
+        <w:rPr>
+          <w:rFonts w:ascii="Linux Libertine" w:hAnsi="Linux Libertine" w:cs="Linux Libertine"/>
+          <w:sz w:val="18"/>
+          <w:szCs w:val="18"/>
+        </w:rPr>
+        <w:t xml:space="preserve">R. Sindhu, V. </w:t>
+      </w:r>
+      <w:proofErr w:type="spellStart"/>
+      <w:r>
+        <w:rPr>
+          <w:rFonts w:ascii="Linux Libertine" w:hAnsi="Linux Libertine" w:cs="Linux Libertine"/>
+          <w:sz w:val="18"/>
+          <w:szCs w:val="18"/>
+        </w:rPr>
+        <w:t>Prasanna</w:t>
+      </w:r>
+      <w:proofErr w:type="spellEnd"/>
+      <w:r>
+        <w:rPr>
+          <w:rFonts w:ascii="Linux Libertine" w:hAnsi="Linux Libertine" w:cs="Linux Libertine"/>
+          <w:sz w:val="18"/>
+          <w:szCs w:val="18"/>
+        </w:rPr>
+        <w:t>: Fast Regula</w:t>
       </w:r>
       <w:r>
         <w:rPr>
@@ -11953,22 +12818,6 @@
     <w:p>
       <w:pPr>
         <w:spacing w:after="0"/>
-        <w:rPr>
-          <w:rFonts w:ascii="Linux Libertine" w:hAnsi="Linux Libertine" w:cs="Linux Libertine"/>
-          <w:sz w:val="18"/>
-          <w:szCs w:val="18"/>
-        </w:rPr>
-      </w:pPr>
-      <w:r>
-        <w:rPr>
-          <w:rFonts w:ascii="Linux Libertine" w:hAnsi="Linux Libertine" w:cs="Linux Libertine"/>
-          <w:sz w:val="18"/>
-          <w:szCs w:val="18"/>
-          <w:lang w:val="en-US"/>
-        </w:rPr>
-        <w:t xml:space="preserve">[10] - </w:t>
-      </w:r>
-      <w:r>
         <w:rPr>
           <w:rFonts w:ascii="Linux Libertine" w:hAnsi="Linux Libertine" w:cs="Linux Libertine"/>
           <w:bCs/>
@@ -11976,8 +12825,70 @@
           <w:szCs w:val="36"/>
           <w:lang w:val="en-US"/>
         </w:rPr>
+      </w:pPr>
+      <w:r>
+        <w:rPr>
+          <w:rFonts w:ascii="Linux Libertine" w:hAnsi="Linux Libertine" w:cs="Linux Libertine"/>
+          <w:sz w:val="18"/>
+          <w:szCs w:val="18"/>
+          <w:lang w:val="en-US"/>
+        </w:rPr>
+        <w:t xml:space="preserve">[10] - </w:t>
+      </w:r>
+      <w:r>
+        <w:rPr>
+          <w:rFonts w:ascii="Linux Libertine" w:hAnsi="Linux Libertine" w:cs="Linux Libertine"/>
+          <w:bCs/>
+          <w:sz w:val="18"/>
+          <w:szCs w:val="36"/>
+          <w:lang w:val="en-US"/>
+        </w:rPr>
         <w:t>Compiling PCRE to FPGA for Accelerating SNORT IDS</w:t>
       </w:r>
+    </w:p>
+    <w:p>
+      <w:pPr>
+        <w:spacing w:after="0"/>
+        <w:rPr>
+          <w:rFonts w:ascii="Linux Libertine" w:hAnsi="Linux Libertine" w:cs="Linux Libertine"/>
+          <w:bCs/>
+          <w:sz w:val="18"/>
+          <w:szCs w:val="36"/>
+          <w:lang w:val="en-US"/>
+        </w:rPr>
+      </w:pPr>
+    </w:p>
+    <w:p>
+      <w:pPr>
+        <w:spacing w:after="0"/>
+        <w:rPr>
+          <w:rFonts w:ascii="Linux Libertine" w:hAnsi="Linux Libertine" w:cs="Linux Libertine"/>
+          <w:sz w:val="18"/>
+          <w:szCs w:val="18"/>
+        </w:rPr>
+      </w:pPr>
+      <w:r>
+        <w:rPr>
+          <w:rFonts w:ascii="Linux Libertine" w:hAnsi="Linux Libertine" w:cs="Linux Libertine"/>
+          <w:bCs/>
+          <w:sz w:val="18"/>
+          <w:szCs w:val="36"/>
+          <w:lang w:val="en-US"/>
+        </w:rPr>
+        <w:t xml:space="preserve">[11] - </w:t>
+      </w:r>
+      <w:proofErr w:type="spellStart"/>
+      <w:r>
+        <w:rPr>
+          <w:rFonts w:ascii="Linux Libertine" w:hAnsi="Linux Libertine" w:cs="Linux Libertine"/>
+          <w:bCs/>
+          <w:sz w:val="18"/>
+          <w:szCs w:val="36"/>
+          <w:lang w:val="en-US"/>
+        </w:rPr>
+        <w:t>iNFAnt</w:t>
+      </w:r>
+      <w:proofErr w:type="spellEnd"/>
     </w:p>
     <w:p>
       <w:pPr>

</xml_diff>